<commit_message>
Finalización de CAPITULO 6
</commit_message>
<xml_diff>
--- a/Informe tesina/Capitulo 6 - Stack MEAN.docx
+++ b/Informe tesina/Capitulo 6 - Stack MEAN.docx
@@ -1,6 +1,6 @@
 
 <file path=word/document.xml><?xml version="1.0" encoding="utf-8"?>
-<w:document xmlns:wpc="http://schemas.microsoft.com/office/word/2010/wordprocessingCanvas" xmlns:cx="http://schemas.microsoft.com/office/drawing/2014/chartex" xmlns:cx1="http://schemas.microsoft.com/office/drawing/2015/9/8/chartex" xmlns:cx2="http://schemas.microsoft.com/office/drawing/2015/10/21/chartex" xmlns:cx3="http://schemas.microsoft.com/office/drawing/2016/5/9/chartex" xmlns:cx4="http://schemas.microsoft.com/office/drawing/2016/5/10/chartex" xmlns:cx5="http://schemas.microsoft.com/office/drawing/2016/5/11/chartex" xmlns:cx6="http://schemas.microsoft.com/office/drawing/2016/5/12/chartex" xmlns:cx7="http://schemas.microsoft.com/office/drawing/2016/5/13/chartex" xmlns:cx8="http://schemas.microsoft.com/office/drawing/2016/5/14/chartex" xmlns:mc="http://schemas.openxmlformats.org/markup-compatibility/2006" xmlns:aink="http://schemas.microsoft.com/office/drawing/2016/ink" xmlns:am3d="http://schemas.microsoft.com/office/drawing/2017/model3d" xmlns:o="urn:schemas-microsoft-com:office:office" xmlns:r="http://schemas.openxmlformats.org/officeDocument/2006/relationships" xmlns:m="http://schemas.openxmlformats.org/officeDocument/2006/math" xmlns:v="urn:schemas-microsoft-com:vml" xmlns:wp14="http://schemas.microsoft.com/office/word/2010/wordprocessingDrawing" xmlns:wp="http://schemas.openxmlformats.org/drawingml/2006/wordprocessingDrawing" xmlns:w10="urn:schemas-microsoft-com:office:word" xmlns:w="http://schemas.openxmlformats.org/wordprocessingml/2006/main" xmlns:w14="http://schemas.microsoft.com/office/word/2010/wordml" xmlns:w15="http://schemas.microsoft.com/office/word/2012/wordml" xmlns:w16cid="http://schemas.microsoft.com/office/word/2016/wordml/cid" xmlns:w16se="http://schemas.microsoft.com/office/word/2015/wordml/symex" xmlns:wpg="http://schemas.microsoft.com/office/word/2010/wordprocessingGroup" xmlns:wpi="http://schemas.microsoft.com/office/word/2010/wordprocessingInk" xmlns:wne="http://schemas.microsoft.com/office/word/2006/wordml" xmlns:wps="http://schemas.microsoft.com/office/word/2010/wordprocessingShape" mc:Ignorable="w14 w15 w16se w16cid wp14">
+<w:document xmlns:wpc="http://schemas.microsoft.com/office/word/2010/wordprocessingCanvas" xmlns:cx="http://schemas.microsoft.com/office/drawing/2014/chartex" xmlns:mc="http://schemas.openxmlformats.org/markup-compatibility/2006" xmlns:o="urn:schemas-microsoft-com:office:office" xmlns:r="http://schemas.openxmlformats.org/officeDocument/2006/relationships" xmlns:m="http://schemas.openxmlformats.org/officeDocument/2006/math" xmlns:v="urn:schemas-microsoft-com:vml" xmlns:wp14="http://schemas.microsoft.com/office/word/2010/wordprocessingDrawing" xmlns:wp="http://schemas.openxmlformats.org/drawingml/2006/wordprocessingDrawing" xmlns:w10="urn:schemas-microsoft-com:office:word" xmlns:w="http://schemas.openxmlformats.org/wordprocessingml/2006/main" xmlns:w14="http://schemas.microsoft.com/office/word/2010/wordml" xmlns:w15="http://schemas.microsoft.com/office/word/2012/wordml" xmlns:w16se="http://schemas.microsoft.com/office/word/2015/wordml/symex" xmlns:wpg="http://schemas.microsoft.com/office/word/2010/wordprocessingGroup" xmlns:wpi="http://schemas.microsoft.com/office/word/2010/wordprocessingInk" xmlns:wne="http://schemas.microsoft.com/office/word/2006/wordml" xmlns:wps="http://schemas.microsoft.com/office/word/2010/wordprocessingShape" mc:Ignorable="w14 w15 w16se wp14">
   <w:body>
     <w:p>
       <w:pPr>
@@ -20,20 +20,13 @@
         </w:rPr>
         <w:t>Capítulo 6 – Stack MEAN</w:t>
       </w:r>
-      <w:bookmarkStart w:id="3" w:name="_GoBack"/>
       <w:bookmarkEnd w:id="0"/>
       <w:bookmarkEnd w:id="1"/>
       <w:bookmarkEnd w:id="2"/>
-      <w:bookmarkEnd w:id="3"/>
-    </w:p>
-    <w:p>
-      <w:pPr>
-        <w:rPr>
-          <w:b/>
-          <w:color w:val="666666"/>
-          <w:sz w:val="32"/>
-          <w:szCs w:val="32"/>
-        </w:rPr>
+    </w:p>
+    <w:p>
+      <w:pPr>
+        <w:pStyle w:val="Ttulo2"/>
       </w:pPr>
       <w:r>
         <w:rPr>
@@ -41,26 +34,23 @@
           <w:sz w:val="32"/>
           <w:szCs w:val="32"/>
         </w:rPr>
-        <w:br w:type="page"/>
-      </w:r>
-    </w:p>
-    <w:p>
-      <w:pPr>
-        <w:pStyle w:val="Ttulo2"/>
-      </w:pPr>
+        <w:t xml:space="preserve">6 </w:t>
+      </w:r>
       <w:r>
         <w:rPr>
           <w:b/>
           <w:sz w:val="32"/>
           <w:szCs w:val="32"/>
         </w:rPr>
-        <w:lastRenderedPageBreak/>
         <w:t>Introducción</w:t>
       </w:r>
     </w:p>
     <w:p>
-      <w:r>
-        <w:t xml:space="preserve">En éste capítulo, se analizará el stack MEAN y sus componentes. El mismo está compuesto por un conjunto de tecnologías respetando el acrónimo como sigue: Mongo, Express, Angular y  Node.  Además, otros complementos, como Compodoc (documentador), bibliotecas y framework aplicados a la vista como Bootstrap y JQuery. </w:t>
+      <w:pPr>
+        <w:pStyle w:val="texto"/>
+      </w:pPr>
+      <w:r>
+        <w:t xml:space="preserve">En éste capítulo, se analizará el stack MEAN y sus componentes. El mismo está compuesto por un conjunto de tecnologías respetando el acrónimo como sigue: Mongo, Express, Angular y Node.  Además, otros complementos, como Compodoc (documentador), bibliotecas y framework aplicados a la vista como Bootstrap y JQuery. </w:t>
       </w:r>
     </w:p>
     <w:p>
@@ -139,66 +129,43 @@
           <w:szCs w:val="24"/>
           <w:shd w:val="clear" w:color="auto" w:fill="FFFFFF"/>
         </w:rPr>
-        <w:t>, a un conjunto de capas de software</w:t>
-      </w:r>
-      <w:r>
-        <w:rPr>
-          <w:rFonts w:ascii="Arial" w:hAnsi="Arial" w:cs="Arial"/>
-          <w:color w:val="222222"/>
-          <w:sz w:val="24"/>
-          <w:szCs w:val="24"/>
-          <w:shd w:val="clear" w:color="auto" w:fill="FFFFFF"/>
-        </w:rPr>
-        <w:t xml:space="preserve">  para el desarrollo de aplicaciones, </w:t>
-      </w:r>
-      <w:r>
-        <w:rPr>
-          <w:rFonts w:ascii="Arial" w:hAnsi="Arial" w:cs="Arial"/>
-          <w:color w:val="222222"/>
-          <w:sz w:val="24"/>
-          <w:szCs w:val="24"/>
-          <w:shd w:val="clear" w:color="auto" w:fill="FFFFFF"/>
-        </w:rPr>
-        <w:t xml:space="preserve">dónde la característica predominante es el uso del </w:t>
-      </w:r>
-      <w:r>
-        <w:rPr>
-          <w:rFonts w:ascii="Arial" w:hAnsi="Arial" w:cs="Arial"/>
-          <w:color w:val="222222"/>
-          <w:sz w:val="24"/>
-          <w:szCs w:val="24"/>
-          <w:shd w:val="clear" w:color="auto" w:fill="FFFFFF"/>
-        </w:rPr>
-        <w:t xml:space="preserve">lenguaje de programación </w:t>
-      </w:r>
-      <w:r>
-        <w:rPr>
-          <w:rFonts w:ascii="Arial" w:hAnsi="Arial" w:cs="Arial"/>
-          <w:color w:val="222222"/>
-          <w:sz w:val="24"/>
-          <w:szCs w:val="24"/>
-          <w:shd w:val="clear" w:color="auto" w:fill="FFFFFF"/>
-        </w:rPr>
-        <w:t>popularizado</w:t>
-      </w:r>
-      <w:r>
-        <w:rPr>
-          <w:rFonts w:ascii="Arial" w:hAnsi="Arial" w:cs="Arial"/>
-          <w:color w:val="222222"/>
-          <w:sz w:val="24"/>
-          <w:szCs w:val="24"/>
-          <w:shd w:val="clear" w:color="auto" w:fill="FFFFFF"/>
-        </w:rPr>
-        <w:t xml:space="preserve"> como </w:t>
-      </w:r>
-      <w:r>
-        <w:rPr>
-          <w:rFonts w:ascii="Arial" w:hAnsi="Arial" w:cs="Arial"/>
-          <w:sz w:val="24"/>
-          <w:szCs w:val="24"/>
-          <w:shd w:val="clear" w:color="auto" w:fill="FFFFFF"/>
-        </w:rPr>
-        <w:t>JavaScript</w:t>
+        <w:t xml:space="preserve">, a un conjunto de capas de </w:t>
+      </w:r>
+      <w:r>
+        <w:rPr>
+          <w:rFonts w:ascii="Arial" w:hAnsi="Arial" w:cs="Arial"/>
+          <w:color w:val="222222"/>
+          <w:sz w:val="24"/>
+          <w:szCs w:val="24"/>
+          <w:shd w:val="clear" w:color="auto" w:fill="FFFFFF"/>
+        </w:rPr>
+        <w:t>software</w:t>
+      </w:r>
+      <w:r>
+        <w:rPr>
+          <w:rFonts w:ascii="Arial" w:hAnsi="Arial" w:cs="Arial"/>
+          <w:color w:val="222222"/>
+          <w:sz w:val="24"/>
+          <w:szCs w:val="24"/>
+          <w:shd w:val="clear" w:color="auto" w:fill="FFFFFF"/>
+        </w:rPr>
+        <w:t xml:space="preserve"> para</w:t>
+      </w:r>
+      <w:r>
+        <w:rPr>
+          <w:rFonts w:ascii="Arial" w:hAnsi="Arial" w:cs="Arial"/>
+          <w:color w:val="222222"/>
+          <w:sz w:val="24"/>
+          <w:szCs w:val="24"/>
+          <w:shd w:val="clear" w:color="auto" w:fill="FFFFFF"/>
+        </w:rPr>
+        <w:t xml:space="preserve"> el </w:t>
+      </w:r>
+      <w:r>
+        <w:rPr>
+          <w:rStyle w:val="textoCar"/>
+        </w:rPr>
+        <w:t>desarrollo de aplicaciones, dónde la característica predominante es el uso del lenguaje de programación popularizado como JavaScript</w:t>
       </w:r>
       <w:r>
         <w:rPr>
@@ -219,6 +186,36 @@
           <w:shd w:val="clear" w:color="auto" w:fill="FFFFFF"/>
         </w:rPr>
         <w:t>.</w:t>
+      </w:r>
+      <w:r>
+        <w:rPr>
+          <w:rFonts w:ascii="Arial" w:hAnsi="Arial" w:cs="Arial"/>
+          <w:color w:val="222222"/>
+          <w:sz w:val="24"/>
+          <w:szCs w:val="24"/>
+          <w:shd w:val="clear" w:color="auto" w:fill="FFFFFF"/>
+        </w:rPr>
+        <w:t xml:space="preserve"> Más adelante, se visualiza el logotipo de este stack de </w:t>
+      </w:r>
+      <w:r>
+        <w:rPr>
+          <w:rFonts w:ascii="Arial" w:hAnsi="Arial" w:cs="Arial"/>
+          <w:color w:val="222222"/>
+          <w:sz w:val="24"/>
+          <w:szCs w:val="24"/>
+          <w:shd w:val="clear" w:color="auto" w:fill="FFFFFF"/>
+        </w:rPr>
+        <w:t>tecnologías (Ilustración 31</w:t>
+      </w:r>
+      <w:r>
+        <w:rPr>
+          <w:rFonts w:ascii="Arial" w:hAnsi="Arial" w:cs="Arial"/>
+          <w:color w:val="222222"/>
+          <w:sz w:val="24"/>
+          <w:szCs w:val="24"/>
+          <w:shd w:val="clear" w:color="auto" w:fill="FFFFFF"/>
+        </w:rPr>
+        <w:t>).</w:t>
       </w:r>
     </w:p>
     <w:p>
@@ -260,7 +257,7 @@
                     </pic:cNvPicPr>
                   </pic:nvPicPr>
                   <pic:blipFill>
-                    <a:blip r:embed="rId6" cstate="print">
+                    <a:blip r:embed="rId8" cstate="print">
                       <a:extLst>
                         <a:ext uri="{28A0092B-C50C-407E-A947-70E740481C1C}">
                           <a14:useLocalDpi xmlns:a14="http://schemas.microsoft.com/office/drawing/2010/main" val="0"/>
@@ -296,13 +293,109 @@
       <w:pPr>
         <w:pStyle w:val="Descripcin"/>
         <w:jc w:val="center"/>
-        <w:rPr>
-          <w:b/>
-        </w:rPr>
       </w:pPr>
       <w:r>
         <w:t>Ilustración 31 - Acrónimo MEAN</w:t>
       </w:r>
+    </w:p>
+    <w:p>
+      <w:pPr>
+        <w:rPr>
+          <w:lang w:eastAsia="en-US"/>
+        </w:rPr>
+      </w:pPr>
+    </w:p>
+    <w:p>
+      <w:pPr>
+        <w:rPr>
+          <w:lang w:eastAsia="en-US"/>
+        </w:rPr>
+      </w:pPr>
+    </w:p>
+    <w:p>
+      <w:pPr>
+        <w:keepNext/>
+        <w:ind w:left="708" w:hanging="708"/>
+      </w:pPr>
+      <w:r>
+        <w:rPr>
+          <w:noProof/>
+          <w:lang w:val="en-US" w:eastAsia="en-US"/>
+        </w:rPr>
+        <w:drawing>
+          <wp:inline distT="0" distB="0" distL="0" distR="0" wp14:anchorId="6D64AE64" wp14:editId="4A831904">
+            <wp:extent cx="5400040" cy="1644012"/>
+            <wp:effectExtent l="0" t="0" r="0" b="0"/>
+            <wp:docPr id="56" name="Imagen 56" descr="MEAN_arquitectura_jarroba"/>
+            <wp:cNvGraphicFramePr>
+              <a:graphicFrameLocks xmlns:a="http://schemas.openxmlformats.org/drawingml/2006/main" noChangeAspect="1"/>
+            </wp:cNvGraphicFramePr>
+            <a:graphic xmlns:a="http://schemas.openxmlformats.org/drawingml/2006/main">
+              <a:graphicData uri="http://schemas.openxmlformats.org/drawingml/2006/picture">
+                <pic:pic xmlns:pic="http://schemas.openxmlformats.org/drawingml/2006/picture">
+                  <pic:nvPicPr>
+                    <pic:cNvPr id="0" name="Picture 3" descr="MEAN_arquitectura_jarroba"/>
+                    <pic:cNvPicPr>
+                      <a:picLocks noChangeAspect="1" noChangeArrowheads="1"/>
+                    </pic:cNvPicPr>
+                  </pic:nvPicPr>
+                  <pic:blipFill>
+                    <a:blip r:embed="rId9">
+                      <a:extLst>
+                        <a:ext uri="{28A0092B-C50C-407E-A947-70E740481C1C}">
+                          <a14:useLocalDpi xmlns:a14="http://schemas.microsoft.com/office/drawing/2010/main" val="0"/>
+                        </a:ext>
+                      </a:extLst>
+                    </a:blip>
+                    <a:srcRect/>
+                    <a:stretch>
+                      <a:fillRect/>
+                    </a:stretch>
+                  </pic:blipFill>
+                  <pic:spPr bwMode="auto">
+                    <a:xfrm>
+                      <a:off x="0" y="0"/>
+                      <a:ext cx="5400040" cy="1644012"/>
+                    </a:xfrm>
+                    <a:prstGeom prst="rect">
+                      <a:avLst/>
+                    </a:prstGeom>
+                    <a:noFill/>
+                    <a:ln>
+                      <a:noFill/>
+                    </a:ln>
+                  </pic:spPr>
+                </pic:pic>
+              </a:graphicData>
+            </a:graphic>
+          </wp:inline>
+        </w:drawing>
+      </w:r>
+    </w:p>
+    <w:p>
+      <w:pPr>
+        <w:pStyle w:val="Descripcin"/>
+        <w:jc w:val="center"/>
+      </w:pPr>
+      <w:r>
+        <w:t>Ilustración 3</w:t>
+      </w:r>
+      <w:r>
+        <w:rPr>
+          <w:noProof/>
+        </w:rPr>
+        <w:t xml:space="preserve">3 </w:t>
+      </w:r>
+      <w:r>
+        <w:t>- Arquitectura de interacción MEAN</w:t>
+      </w:r>
+    </w:p>
+    <w:p>
+      <w:pPr>
+        <w:rPr>
+          <w:lang w:eastAsia="en-US"/>
+        </w:rPr>
+      </w:pPr>
     </w:p>
     <w:p>
       <w:pPr>
@@ -322,6 +415,100 @@
         <w:t>6.2 Componentes de MEAN</w:t>
       </w:r>
     </w:p>
+    <w:p/>
+    <w:p>
+      <w:pPr>
+        <w:rPr>
+          <w:rFonts w:ascii="Arial" w:hAnsi="Arial" w:cs="Arial"/>
+          <w:color w:val="222222"/>
+          <w:sz w:val="24"/>
+          <w:szCs w:val="24"/>
+          <w:shd w:val="clear" w:color="auto" w:fill="FFFFFF"/>
+        </w:rPr>
+      </w:pPr>
+      <w:r>
+        <w:rPr>
+          <w:rFonts w:ascii="Arial" w:hAnsi="Arial" w:cs="Arial"/>
+          <w:color w:val="222222"/>
+          <w:sz w:val="24"/>
+          <w:szCs w:val="24"/>
+          <w:shd w:val="clear" w:color="auto" w:fill="FFFFFF"/>
+        </w:rPr>
+        <w:lastRenderedPageBreak/>
+        <w:t xml:space="preserve">Como podemos apreciar en la </w:t>
+      </w:r>
+      <w:r>
+        <w:rPr>
+          <w:rFonts w:ascii="Arial" w:hAnsi="Arial" w:cs="Arial"/>
+          <w:color w:val="222222"/>
+          <w:sz w:val="24"/>
+          <w:szCs w:val="24"/>
+          <w:shd w:val="clear" w:color="auto" w:fill="FFFFFF"/>
+        </w:rPr>
+        <w:t>imagen</w:t>
+      </w:r>
+      <w:r>
+        <w:rPr>
+          <w:rFonts w:ascii="Arial" w:hAnsi="Arial" w:cs="Arial"/>
+          <w:color w:val="222222"/>
+          <w:sz w:val="24"/>
+          <w:szCs w:val="24"/>
+          <w:shd w:val="clear" w:color="auto" w:fill="FFFFFF"/>
+        </w:rPr>
+        <w:t xml:space="preserve"> </w:t>
+      </w:r>
+      <w:r>
+        <w:rPr>
+          <w:rFonts w:ascii="Arial" w:hAnsi="Arial" w:cs="Arial"/>
+          <w:color w:val="222222"/>
+          <w:sz w:val="24"/>
+          <w:szCs w:val="24"/>
+          <w:shd w:val="clear" w:color="auto" w:fill="FFFFFF"/>
+        </w:rPr>
+        <w:t xml:space="preserve">(Ilustración 33 – Arquitectura de interacción MEAN) se puede observar el nivel de interacción que sucede en cada uno estos elementos del stack. En las secciones siguientes 6.2.* se ampliará cada tecnología. </w:t>
+      </w:r>
+    </w:p>
+    <w:p>
+      <w:pPr>
+        <w:rPr>
+          <w:rFonts w:ascii="Arial" w:hAnsi="Arial" w:cs="Arial"/>
+          <w:color w:val="222222"/>
+          <w:sz w:val="24"/>
+          <w:szCs w:val="24"/>
+          <w:shd w:val="clear" w:color="auto" w:fill="FFFFFF"/>
+        </w:rPr>
+      </w:pPr>
+      <w:r>
+        <w:rPr>
+          <w:rFonts w:ascii="Arial" w:hAnsi="Arial" w:cs="Arial"/>
+          <w:color w:val="222222"/>
+          <w:sz w:val="24"/>
+          <w:szCs w:val="24"/>
+          <w:shd w:val="clear" w:color="auto" w:fill="FFFFFF"/>
+        </w:rPr>
+        <w:t xml:space="preserve">En un primer momento la aplicación Angular se encuentra almacenada en un servidor WEB. Al ser transferida al cliente (navegador web) comienza la comunicación entre el componente Angular y el servidor Node, por medio de una API REST implementada con la ayuda de Express. Desde ahí, Node realiza las consultas de escritura o lectura </w:t>
+      </w:r>
+      <w:r>
+        <w:rPr>
+          <w:rFonts w:ascii="Arial" w:hAnsi="Arial" w:cs="Arial"/>
+          <w:color w:val="222222"/>
+          <w:sz w:val="24"/>
+          <w:szCs w:val="24"/>
+          <w:shd w:val="clear" w:color="auto" w:fill="FFFFFF"/>
+        </w:rPr>
+        <w:t xml:space="preserve">a </w:t>
+      </w:r>
+      <w:r>
+        <w:rPr>
+          <w:rFonts w:ascii="Arial" w:hAnsi="Arial" w:cs="Arial"/>
+          <w:color w:val="222222"/>
+          <w:sz w:val="24"/>
+          <w:szCs w:val="24"/>
+          <w:shd w:val="clear" w:color="auto" w:fill="FFFFFF"/>
+        </w:rPr>
+        <w:t xml:space="preserve">Mongo. Todas las respuestas de las solicitudes se devuelven en un formato JSON. </w:t>
+      </w:r>
+    </w:p>
     <w:p>
       <w:pPr>
         <w:pStyle w:val="Ttulo3"/>
@@ -475,7 +662,27 @@
           <w:szCs w:val="24"/>
           <w:shd w:val="clear" w:color="auto" w:fill="FFFFFF"/>
         </w:rPr>
-        <w:t xml:space="preserve"> en vez de filas y agrupdos en colecciones en contraposición a las tablas de un RDBMS. Debido a la ausencia de comprobación de integridad referencial</w:t>
+        <w:t xml:space="preserve"> en vez de filas y </w:t>
+      </w:r>
+      <w:r>
+        <w:rPr>
+          <w:rFonts w:ascii="Arial" w:hAnsi="Arial" w:cs="Arial"/>
+          <w:color w:val="222222"/>
+          <w:sz w:val="24"/>
+          <w:szCs w:val="24"/>
+          <w:shd w:val="clear" w:color="auto" w:fill="FFFFFF"/>
+        </w:rPr>
+        <w:t>agrupados</w:t>
+      </w:r>
+      <w:r>
+        <w:rPr>
+          <w:rFonts w:ascii="Arial" w:hAnsi="Arial" w:cs="Arial"/>
+          <w:color w:val="222222"/>
+          <w:sz w:val="24"/>
+          <w:szCs w:val="24"/>
+          <w:shd w:val="clear" w:color="auto" w:fill="FFFFFF"/>
+        </w:rPr>
+        <w:t xml:space="preserve"> en colecciones en contraposición a las tablas de un RDBMS. Debido a la ausencia de comprobación de integridad referencial</w:t>
       </w:r>
       <w:r>
         <w:rPr>
@@ -495,7 +702,17 @@
           <w:szCs w:val="24"/>
           <w:shd w:val="clear" w:color="auto" w:fill="FFFFFF"/>
         </w:rPr>
-        <w:t>tine un alto desempeño</w:t>
+        <w:t>tiene</w:t>
+      </w:r>
+      <w:r>
+        <w:rPr>
+          <w:rFonts w:ascii="Arial" w:hAnsi="Arial" w:cs="Arial"/>
+          <w:color w:val="222222"/>
+          <w:sz w:val="24"/>
+          <w:szCs w:val="24"/>
+          <w:shd w:val="clear" w:color="auto" w:fill="FFFFFF"/>
+        </w:rPr>
+        <w:t xml:space="preserve"> un alto desempeño</w:t>
       </w:r>
       <w:r>
         <w:rPr>
@@ -785,7 +1002,27 @@
           <w:szCs w:val="24"/>
           <w:shd w:val="clear" w:color="auto" w:fill="FFFFFF"/>
         </w:rPr>
-        <w:t>, también conicido como</w:t>
+        <w:t xml:space="preserve">, también </w:t>
+      </w:r>
+      <w:r>
+        <w:rPr>
+          <w:rFonts w:ascii="Arial" w:hAnsi="Arial" w:cs="Arial"/>
+          <w:color w:val="222222"/>
+          <w:sz w:val="24"/>
+          <w:szCs w:val="24"/>
+          <w:shd w:val="clear" w:color="auto" w:fill="FFFFFF"/>
+        </w:rPr>
+        <w:t>conocido</w:t>
+      </w:r>
+      <w:r>
+        <w:rPr>
+          <w:rFonts w:ascii="Arial" w:hAnsi="Arial" w:cs="Arial"/>
+          <w:color w:val="222222"/>
+          <w:sz w:val="24"/>
+          <w:szCs w:val="24"/>
+          <w:shd w:val="clear" w:color="auto" w:fill="FFFFFF"/>
+        </w:rPr>
+        <w:t xml:space="preserve"> como</w:t>
       </w:r>
       <w:r>
         <w:rPr>
@@ -926,7 +1163,7 @@
         </w:rPr>
         <w:t>TypeScript</w:t>
       </w:r>
-      <w:hyperlink r:id="rId7" w:tooltip="TypeScript" w:history="1"/>
+      <w:hyperlink r:id="rId10" w:tooltip="TypeScript" w:history="1"/>
       <w:r>
         <w:rPr>
           <w:rFonts w:ascii="Arial" w:hAnsi="Arial" w:cs="Arial"/>
@@ -1016,18 +1253,7 @@
           <w:szCs w:val="24"/>
           <w:shd w:val="clear" w:color="auto" w:fill="FFFFFF"/>
         </w:rPr>
-        <w:t xml:space="preserve">. </w:t>
-      </w:r>
-      <w:r>
-        <w:rPr>
-          <w:rFonts w:ascii="Arial" w:hAnsi="Arial" w:cs="Arial"/>
-          <w:color w:val="222222"/>
-          <w:sz w:val="24"/>
-          <w:szCs w:val="24"/>
-          <w:shd w:val="clear" w:color="auto" w:fill="FFFFFF"/>
-        </w:rPr>
-        <w:lastRenderedPageBreak/>
-        <w:t xml:space="preserve">Su objetivo es aumentar las aplicaciones basadas en navegador con capacidad de Modelo Vista Controlador (MVC), </w:t>
+        <w:t xml:space="preserve">. Su objetivo es aumentar las aplicaciones basadas en navegador con capacidad de Modelo Vista Controlador (MVC), </w:t>
       </w:r>
       <w:r>
         <w:rPr>
@@ -1143,7 +1369,7 @@
                     </pic:cNvPicPr>
                   </pic:nvPicPr>
                   <pic:blipFill>
-                    <a:blip r:embed="rId8">
+                    <a:blip r:embed="rId11">
                       <a:extLst>
                         <a:ext uri="{28A0092B-C50C-407E-A947-70E740481C1C}">
                           <a14:useLocalDpi xmlns:a14="http://schemas.microsoft.com/office/drawing/2010/main" val="0"/>
@@ -1307,27 +1533,14 @@
                             <w:r>
                               <w:t xml:space="preserve">Ilustración </w:t>
                             </w:r>
-                            <w:r>
-                              <w:fldChar w:fldCharType="begin"/>
-                            </w:r>
-                            <w:r>
-                              <w:instrText xml:space="preserve"> SEQ Ilustración \* ARABIC </w:instrText>
-                            </w:r>
-                            <w:r>
-                              <w:fldChar w:fldCharType="separate"/>
-                            </w:r>
-                            <w:r>
-                              <w:rPr>
-                                <w:noProof/>
-                              </w:rPr>
-                              <w:t>39</w:t>
-                            </w:r>
-                            <w:r>
-                              <w:rPr>
-                                <w:noProof/>
-                              </w:rPr>
-                              <w:fldChar w:fldCharType="end"/>
-                            </w:r>
+                            <w:fldSimple w:instr=" SEQ Ilustración \* ARABIC ">
+                              <w:r>
+                                <w:rPr>
+                                  <w:noProof/>
+                                </w:rPr>
+                                <w:t>39</w:t>
+                              </w:r>
+                            </w:fldSimple>
                             <w:r>
                               <w:t>2 - Logo del motor V8</w:t>
                             </w:r>
@@ -1369,27 +1582,14 @@
                       <w:r>
                         <w:t xml:space="preserve">Ilustración </w:t>
                       </w:r>
-                      <w:r>
-                        <w:fldChar w:fldCharType="begin"/>
-                      </w:r>
-                      <w:r>
-                        <w:instrText xml:space="preserve"> SEQ Ilustración \* ARABIC </w:instrText>
-                      </w:r>
-                      <w:r>
-                        <w:fldChar w:fldCharType="separate"/>
-                      </w:r>
-                      <w:r>
-                        <w:rPr>
-                          <w:noProof/>
-                        </w:rPr>
-                        <w:t>39</w:t>
-                      </w:r>
-                      <w:r>
-                        <w:rPr>
-                          <w:noProof/>
-                        </w:rPr>
-                        <w:fldChar w:fldCharType="end"/>
-                      </w:r>
+                      <w:fldSimple w:instr=" SEQ Ilustración \* ARABIC ">
+                        <w:r>
+                          <w:rPr>
+                            <w:noProof/>
+                          </w:rPr>
+                          <w:t>39</w:t>
+                        </w:r>
+                      </w:fldSimple>
                       <w:r>
                         <w:t>2 - Logo del motor V8</w:t>
                       </w:r>
@@ -1442,7 +1642,7 @@
         </w:rPr>
         <w:t xml:space="preserve"> JavaScript de Google, denominado V8</w:t>
       </w:r>
-      <w:hyperlink r:id="rId9" w:tgtFrame="_blank" w:history="1"/>
+      <w:hyperlink r:id="rId12" w:tgtFrame="_blank" w:history="1"/>
       <w:r>
         <w:rPr>
           <w:rFonts w:ascii="Arial" w:hAnsi="Arial" w:cs="Arial"/>
@@ -1493,7 +1693,7 @@
         </w:rPr>
         <w:t>una serie de APIs no-bloqueantes (</w:t>
       </w:r>
-      <w:commentRangeStart w:id="4"/>
+      <w:commentRangeStart w:id="3"/>
       <w:r>
         <w:rPr>
           <w:rFonts w:ascii="Arial" w:hAnsi="Arial" w:cs="Arial"/>
@@ -1504,12 +1704,12 @@
         </w:rPr>
         <w:t>asíncronas</w:t>
       </w:r>
-      <w:commentRangeEnd w:id="4"/>
+      <w:commentRangeEnd w:id="3"/>
       <w:r>
         <w:rPr>
           <w:rStyle w:val="Refdecomentario"/>
         </w:rPr>
-        <w:commentReference w:id="4"/>
+        <w:commentReference w:id="3"/>
       </w:r>
       <w:r>
         <w:rPr>
@@ -1540,7 +1740,18 @@
           <w:szCs w:val="24"/>
           <w:shd w:val="clear" w:color="auto" w:fill="FFFFFF"/>
         </w:rPr>
-        <w:t xml:space="preserve"> Esta característica se debe a una librería en C, multiplataforma, que proporciona soporte de E/S asíncronas basada en bucles de eventos, se encuentra diseñada específicamente para el uso en NodeJS</w:t>
+        <w:t xml:space="preserve"> Esta característica se debe a una librería en C, multiplataforma, que proporciona soporte </w:t>
+      </w:r>
+      <w:r>
+        <w:rPr>
+          <w:rFonts w:ascii="Arial" w:hAnsi="Arial" w:cs="Arial"/>
+          <w:color w:val="222222"/>
+          <w:sz w:val="24"/>
+          <w:szCs w:val="24"/>
+          <w:shd w:val="clear" w:color="auto" w:fill="FFFFFF"/>
+        </w:rPr>
+        <w:lastRenderedPageBreak/>
+        <w:t>de E/S asíncronas basada en bucles de eventos, se encuentra diseñada específicamente para el uso en NodeJS</w:t>
       </w:r>
       <w:r>
         <w:rPr>
@@ -1664,7 +1875,27 @@
           <w:szCs w:val="24"/>
           <w:shd w:val="clear" w:color="auto" w:fill="FFFFFF"/>
         </w:rPr>
-        <w:t xml:space="preserve"> Desde aplicaciones web, aplicaciones en línea de comandos, scripts para administración de sistemas, aplicaciones de red, etc.  Es aconsejable su utilización en aplicaciones como: chats, APIs REST, entrada de datos concurrentes y en espera (escritura en DB bloqueante), procesamiento parcial de archivos, transmisión de datos, proxy, aplicaciones como corredores de bolsa (tiempo real), visualización de interacciones,  etc. </w:t>
+        <w:t xml:space="preserve"> Desde aplicaciones web, aplicaciones en línea de comandos, scripts para administración de sistemas, aplicaciones de red, etc.  Es aconsejable su utilización en aplicaciones como: chats, APIs REST, entrada de datos concurrentes y en espera (escritura en DB bloqueante), procesamiento parcial de archivos, transmisión de datos, proxy, aplicaciones como corredores de bolsa (tiempo real), visualización de </w:t>
+      </w:r>
+      <w:r>
+        <w:rPr>
+          <w:rFonts w:ascii="Arial" w:hAnsi="Arial" w:cs="Arial"/>
+          <w:color w:val="222222"/>
+          <w:sz w:val="24"/>
+          <w:szCs w:val="24"/>
+          <w:shd w:val="clear" w:color="auto" w:fill="FFFFFF"/>
+        </w:rPr>
+        <w:t>interacciones, etc.</w:t>
+      </w:r>
+      <w:r>
+        <w:rPr>
+          <w:rFonts w:ascii="Arial" w:hAnsi="Arial" w:cs="Arial"/>
+          <w:color w:val="222222"/>
+          <w:sz w:val="24"/>
+          <w:szCs w:val="24"/>
+          <w:shd w:val="clear" w:color="auto" w:fill="FFFFFF"/>
+        </w:rPr>
+        <w:t xml:space="preserve"> </w:t>
       </w:r>
     </w:p>
     <w:p>
@@ -1697,7 +1928,7 @@
           <w:szCs w:val="25"/>
           <w:shd w:val="clear" w:color="auto" w:fill="FFFFFF"/>
         </w:rPr>
-        <w:t xml:space="preserve">en la construcción rápida y escalable de aplicaciones de red, debido a que es capaz de manejar un gran número de conexiones simultáneas con alto rendimiento, lo que equivale a una alta escalabilidad. La idea principal de Node.js es el uso no-bloqueante, event-driven I/O, permanecer ligero y eficiente en la superficie del uso intensivo de datos en tiempo real de las aplicaciones que se ejecutan en dispositivos distribuidos (Como podemos apreciar en la comparativa entre los servidores tradicionales y </w:t>
+        <w:t xml:space="preserve">en la construcción rápida y escalable de aplicaciones de red, debido a que es capaz de manejar un gran número de conexiones simultáneas con alto rendimiento, lo que equivale a una alta escalabilidad. La idea principal de Node.js es el uso no-bloqueante, event-driven I/O, permanecer ligero y eficiente en la superficie del uso intensivo de datos en tiempo real de las aplicaciones que se ejecutan en dispositivos distribuidos (Como podemos apreciar en la comparativa entre los servidores tradicionales </w:t>
       </w:r>
       <w:r>
         <w:rPr>
@@ -1706,10 +1937,8 @@
           <w:spacing w:val="2"/>
           <w:sz w:val="25"/>
           <w:szCs w:val="25"/>
-          <w:highlight w:val="yellow"/>
-          <w:shd w:val="clear" w:color="auto" w:fill="FFFFFF"/>
-        </w:rPr>
-        <w:t>Node</w:t>
+        </w:rPr>
+        <w:t xml:space="preserve">y Node </w:t>
       </w:r>
       <w:r>
         <w:rPr>
@@ -1718,9 +1947,8 @@
           <w:spacing w:val="2"/>
           <w:sz w:val="25"/>
           <w:szCs w:val="25"/>
-          <w:shd w:val="clear" w:color="auto" w:fill="FFFFFF"/>
-        </w:rPr>
-        <w:t xml:space="preserve"> </w:t>
+        </w:rPr>
+        <w:fldChar w:fldCharType="begin"/>
       </w:r>
       <w:r>
         <w:rPr>
@@ -1729,9 +1957,8 @@
           <w:spacing w:val="2"/>
           <w:sz w:val="25"/>
           <w:szCs w:val="25"/>
-          <w:shd w:val="clear" w:color="auto" w:fill="FFFFFF"/>
-        </w:rPr>
-        <w:fldChar w:fldCharType="begin"/>
+        </w:rPr>
+        <w:instrText xml:space="preserve"> REF _Ref504776757 \h </w:instrText>
       </w:r>
       <w:r>
         <w:rPr>
@@ -1740,9 +1967,8 @@
           <w:spacing w:val="2"/>
           <w:sz w:val="25"/>
           <w:szCs w:val="25"/>
-          <w:shd w:val="clear" w:color="auto" w:fill="FFFFFF"/>
-        </w:rPr>
-        <w:instrText xml:space="preserve"> REF _Ref504776757 \h </w:instrText>
+        </w:rPr>
+        <w:instrText xml:space="preserve"> \* MERGEFORMAT </w:instrText>
       </w:r>
       <w:r>
         <w:rPr>
@@ -1751,7 +1977,6 @@
           <w:spacing w:val="2"/>
           <w:sz w:val="25"/>
           <w:szCs w:val="25"/>
-          <w:shd w:val="clear" w:color="auto" w:fill="FFFFFF"/>
         </w:rPr>
       </w:r>
       <w:r>
@@ -1761,7 +1986,6 @@
           <w:spacing w:val="2"/>
           <w:sz w:val="25"/>
           <w:szCs w:val="25"/>
-          <w:shd w:val="clear" w:color="auto" w:fill="FFFFFF"/>
         </w:rPr>
         <w:fldChar w:fldCharType="separate"/>
       </w:r>
@@ -1775,10 +1999,7 @@
         <w:t>40</w:t>
       </w:r>
       <w:r>
-        <w:t xml:space="preserve"> </w:t>
-      </w:r>
-      <w:r>
-        <w:t>Comparativa de servidores tradicionales y Nodejs</w:t>
+        <w:t xml:space="preserve"> Comparativa de servidores tradicionales y Nodejs</w:t>
       </w:r>
       <w:r>
         <w:rPr>
@@ -1787,7 +2008,6 @@
           <w:spacing w:val="2"/>
           <w:sz w:val="25"/>
           <w:szCs w:val="25"/>
-          <w:shd w:val="clear" w:color="auto" w:fill="FFFFFF"/>
         </w:rPr>
         <w:fldChar w:fldCharType="end"/>
       </w:r>
@@ -1831,7 +2051,7 @@
                     </pic:cNvPicPr>
                   </pic:nvPicPr>
                   <pic:blipFill>
-                    <a:blip r:embed="rId13">
+                    <a:blip r:embed="rId15">
                       <a:extLst>
                         <a:ext uri="{28A0092B-C50C-407E-A947-70E740481C1C}">
                           <a14:useLocalDpi xmlns:a14="http://schemas.microsoft.com/office/drawing/2010/main" val="0"/>
@@ -1868,38 +2088,25 @@
         <w:pStyle w:val="Descripcin"/>
         <w:jc w:val="both"/>
       </w:pPr>
-      <w:bookmarkStart w:id="5" w:name="_Ref504776757"/>
+      <w:bookmarkStart w:id="4" w:name="_Ref504776757"/>
       <w:r>
         <w:t xml:space="preserve">Ilustración </w:t>
       </w:r>
-      <w:r>
-        <w:fldChar w:fldCharType="begin"/>
-      </w:r>
-      <w:r>
-        <w:instrText xml:space="preserve"> SEQ Ilustración \* ARABIC </w:instrText>
-      </w:r>
-      <w:r>
-        <w:fldChar w:fldCharType="separate"/>
-      </w:r>
-      <w:r>
-        <w:rPr>
-          <w:noProof/>
-        </w:rPr>
-        <w:t>40</w:t>
-      </w:r>
-      <w:r>
-        <w:rPr>
-          <w:noProof/>
-        </w:rPr>
-        <w:fldChar w:fldCharType="end"/>
-      </w:r>
+      <w:fldSimple w:instr=" SEQ Ilustración \* ARABIC ">
+        <w:r>
+          <w:rPr>
+            <w:noProof/>
+          </w:rPr>
+          <w:t>40</w:t>
+        </w:r>
+      </w:fldSimple>
       <w:r>
         <w:t xml:space="preserve"> </w:t>
       </w:r>
       <w:r>
         <w:t>Comparativa de servidores tradicionales y Nodejs</w:t>
       </w:r>
-      <w:bookmarkEnd w:id="5"/>
+      <w:bookmarkEnd w:id="4"/>
     </w:p>
     <w:p>
       <w:pPr>
@@ -2023,17 +2230,27 @@
           <w:szCs w:val="24"/>
           <w:shd w:val="clear" w:color="auto" w:fill="FFFFFF"/>
         </w:rPr>
-        <w:t>framework</w:t>
-      </w:r>
-      <w:r>
-        <w:rPr>
-          <w:rFonts w:ascii="Arial" w:hAnsi="Arial" w:cs="Arial"/>
-          <w:color w:val="222222"/>
-          <w:sz w:val="24"/>
-          <w:szCs w:val="24"/>
-          <w:shd w:val="clear" w:color="auto" w:fill="FFFFFF"/>
-        </w:rPr>
-        <w:t>s más populares</w:t>
+        <w:t>F</w:t>
+      </w:r>
+      <w:r>
+        <w:rPr>
+          <w:rFonts w:ascii="Arial" w:hAnsi="Arial" w:cs="Arial"/>
+          <w:color w:val="222222"/>
+          <w:sz w:val="24"/>
+          <w:szCs w:val="24"/>
+          <w:shd w:val="clear" w:color="auto" w:fill="FFFFFF"/>
+        </w:rPr>
+        <w:t>rameworks</w:t>
+      </w:r>
+      <w:r>
+        <w:rPr>
+          <w:rFonts w:ascii="Arial" w:hAnsi="Arial" w:cs="Arial"/>
+          <w:color w:val="222222"/>
+          <w:sz w:val="24"/>
+          <w:szCs w:val="24"/>
+          <w:shd w:val="clear" w:color="auto" w:fill="FFFFFF"/>
+        </w:rPr>
+        <w:t xml:space="preserve"> más populares</w:t>
       </w:r>
       <w:r>
         <w:rPr>
@@ -2053,8 +2270,212 @@
           <w:szCs w:val="24"/>
           <w:shd w:val="clear" w:color="auto" w:fill="FFFFFF"/>
         </w:rPr>
-        <w:t xml:space="preserve"> Falta</w:t>
-      </w:r>
+        <w:t xml:space="preserve"> </w:t>
+      </w:r>
+      <w:r>
+        <w:rPr>
+          <w:rFonts w:ascii="Arial" w:hAnsi="Arial" w:cs="Arial"/>
+          <w:color w:val="222222"/>
+          <w:sz w:val="24"/>
+          <w:szCs w:val="24"/>
+          <w:shd w:val="clear" w:color="auto" w:fill="FFFFFF"/>
+        </w:rPr>
+        <w:t xml:space="preserve">Permite el diseño adaptable, facilitando el diseño web. </w:t>
+      </w:r>
+    </w:p>
+    <w:p>
+      <w:pPr>
+        <w:rPr>
+          <w:rFonts w:ascii="Arial" w:hAnsi="Arial" w:cs="Arial"/>
+          <w:color w:val="222222"/>
+          <w:sz w:val="24"/>
+          <w:szCs w:val="24"/>
+          <w:shd w:val="clear" w:color="auto" w:fill="FFFFFF"/>
+        </w:rPr>
+      </w:pPr>
+      <w:r>
+        <w:rPr>
+          <w:rFonts w:ascii="Arial" w:hAnsi="Arial" w:cs="Arial"/>
+          <w:color w:val="222222"/>
+          <w:sz w:val="24"/>
+          <w:szCs w:val="24"/>
+          <w:shd w:val="clear" w:color="auto" w:fill="FFFFFF"/>
+        </w:rPr>
+        <w:t>Dentro de las ventajas que presenta este framework son:</w:t>
+      </w:r>
+    </w:p>
+    <w:p>
+      <w:pPr>
+        <w:rPr>
+          <w:rFonts w:ascii="Arial" w:hAnsi="Arial" w:cs="Arial"/>
+          <w:color w:val="222222"/>
+          <w:sz w:val="24"/>
+          <w:szCs w:val="24"/>
+          <w:shd w:val="clear" w:color="auto" w:fill="FFFFFF"/>
+        </w:rPr>
+      </w:pPr>
+    </w:p>
+    <w:p>
+      <w:pPr>
+        <w:pStyle w:val="Prrafodelista"/>
+        <w:numPr>
+          <w:ilvl w:val="0"/>
+          <w:numId w:val="1"/>
+        </w:numPr>
+        <w:rPr>
+          <w:rFonts w:ascii="Arial" w:hAnsi="Arial" w:cs="Arial"/>
+          <w:color w:val="222222"/>
+          <w:sz w:val="24"/>
+          <w:szCs w:val="24"/>
+          <w:shd w:val="clear" w:color="auto" w:fill="FFFFFF"/>
+        </w:rPr>
+      </w:pPr>
+      <w:r>
+        <w:rPr>
+          <w:rFonts w:ascii="Arial" w:hAnsi="Arial" w:cs="Arial"/>
+          <w:color w:val="222222"/>
+          <w:sz w:val="24"/>
+          <w:szCs w:val="24"/>
+          <w:shd w:val="clear" w:color="auto" w:fill="FFFFFF"/>
+        </w:rPr>
+        <w:t>Permite combinar distintos elementos HTML, CSS y JavaScript.</w:t>
+      </w:r>
+    </w:p>
+    <w:p>
+      <w:pPr>
+        <w:pStyle w:val="Prrafodelista"/>
+        <w:numPr>
+          <w:ilvl w:val="0"/>
+          <w:numId w:val="1"/>
+        </w:numPr>
+        <w:rPr>
+          <w:rFonts w:ascii="Arial" w:hAnsi="Arial" w:cs="Arial"/>
+          <w:color w:val="222222"/>
+          <w:sz w:val="24"/>
+          <w:szCs w:val="24"/>
+          <w:shd w:val="clear" w:color="auto" w:fill="FFFFFF"/>
+        </w:rPr>
+      </w:pPr>
+      <w:r>
+        <w:rPr>
+          <w:rFonts w:ascii="Arial" w:hAnsi="Arial" w:cs="Arial"/>
+          <w:color w:val="222222"/>
+          <w:sz w:val="24"/>
+          <w:szCs w:val="24"/>
+          <w:shd w:val="clear" w:color="auto" w:fill="FFFFFF"/>
+        </w:rPr>
+        <w:t>El diseño generado, será adaptable</w:t>
+      </w:r>
+    </w:p>
+    <w:p>
+      <w:pPr>
+        <w:pStyle w:val="Prrafodelista"/>
+        <w:numPr>
+          <w:ilvl w:val="0"/>
+          <w:numId w:val="1"/>
+        </w:numPr>
+        <w:rPr>
+          <w:rFonts w:ascii="Arial" w:hAnsi="Arial" w:cs="Arial"/>
+          <w:color w:val="222222"/>
+          <w:sz w:val="24"/>
+          <w:szCs w:val="24"/>
+          <w:shd w:val="clear" w:color="auto" w:fill="FFFFFF"/>
+        </w:rPr>
+      </w:pPr>
+      <w:r>
+        <w:rPr>
+          <w:rFonts w:ascii="Arial" w:hAnsi="Arial" w:cs="Arial"/>
+          <w:color w:val="222222"/>
+          <w:sz w:val="24"/>
+          <w:szCs w:val="24"/>
+          <w:shd w:val="clear" w:color="auto" w:fill="FFFFFF"/>
+        </w:rPr>
+        <w:t>Facilita un sistema de maquetado por columnas Grid</w:t>
+      </w:r>
+      <w:r>
+        <w:rPr>
+          <w:rFonts w:ascii="Arial" w:hAnsi="Arial" w:cs="Arial"/>
+          <w:color w:val="222222"/>
+          <w:sz w:val="24"/>
+          <w:szCs w:val="24"/>
+          <w:shd w:val="clear" w:color="auto" w:fill="FFFFFF"/>
+        </w:rPr>
+        <w:tab/>
+        <w:t>System</w:t>
+      </w:r>
+    </w:p>
+    <w:p>
+      <w:pPr>
+        <w:pStyle w:val="Prrafodelista"/>
+        <w:numPr>
+          <w:ilvl w:val="0"/>
+          <w:numId w:val="1"/>
+        </w:numPr>
+        <w:rPr>
+          <w:rFonts w:ascii="Arial" w:hAnsi="Arial" w:cs="Arial"/>
+          <w:color w:val="222222"/>
+          <w:sz w:val="24"/>
+          <w:szCs w:val="24"/>
+          <w:shd w:val="clear" w:color="auto" w:fill="FFFFFF"/>
+        </w:rPr>
+      </w:pPr>
+      <w:r>
+        <w:rPr>
+          <w:rFonts w:ascii="Arial" w:hAnsi="Arial" w:cs="Arial"/>
+          <w:color w:val="222222"/>
+          <w:sz w:val="24"/>
+          <w:szCs w:val="24"/>
+          <w:shd w:val="clear" w:color="auto" w:fill="FFFFFF"/>
+        </w:rPr>
+        <w:t>Tiene la garantía de estar apoyado por la comunidad y por otras implementaciones como WordPress, Drupal, Carolyne.</w:t>
+      </w:r>
+    </w:p>
+    <w:p>
+      <w:pPr>
+        <w:pStyle w:val="Prrafodelista"/>
+        <w:numPr>
+          <w:ilvl w:val="0"/>
+          <w:numId w:val="1"/>
+        </w:numPr>
+        <w:rPr>
+          <w:rFonts w:ascii="Arial" w:hAnsi="Arial" w:cs="Arial"/>
+          <w:color w:val="222222"/>
+          <w:sz w:val="24"/>
+          <w:szCs w:val="24"/>
+          <w:shd w:val="clear" w:color="auto" w:fill="FFFFFF"/>
+        </w:rPr>
+      </w:pPr>
+      <w:r>
+        <w:rPr>
+          <w:rFonts w:ascii="Arial" w:hAnsi="Arial" w:cs="Arial"/>
+          <w:color w:val="222222"/>
+          <w:sz w:val="24"/>
+          <w:szCs w:val="24"/>
+          <w:shd w:val="clear" w:color="auto" w:fill="FFFFFF"/>
+        </w:rPr>
+        <w:t>Admite</w:t>
+      </w:r>
+      <w:r>
+        <w:rPr>
+          <w:rFonts w:ascii="Arial" w:hAnsi="Arial" w:cs="Arial"/>
+          <w:color w:val="222222"/>
+          <w:sz w:val="24"/>
+          <w:szCs w:val="24"/>
+          <w:shd w:val="clear" w:color="auto" w:fill="FFFFFF"/>
+        </w:rPr>
+        <w:t xml:space="preserve"> la reconfiguración a través variables, mixins y operaciones a través de LESS</w:t>
+      </w:r>
+    </w:p>
+    <w:p>
+      <w:pPr>
+        <w:rPr>
+          <w:rFonts w:ascii="Arial" w:hAnsi="Arial" w:cs="Arial"/>
+          <w:color w:val="222222"/>
+          <w:sz w:val="24"/>
+          <w:szCs w:val="24"/>
+          <w:shd w:val="clear" w:color="auto" w:fill="FFFFFF"/>
+        </w:rPr>
+      </w:pPr>
     </w:p>
     <w:p>
       <w:pPr>
@@ -2103,83 +2524,99 @@
         </w:rPr>
         <w:t>Documentador JavaScript estático.</w:t>
       </w:r>
-    </w:p>
-    <w:p/>
-    <w:p>
-      <w:pPr>
-        <w:keepNext/>
-      </w:pPr>
-      <w:r>
-        <w:rPr>
-          <w:noProof/>
-          <w:lang w:val="en-US" w:eastAsia="en-US"/>
-        </w:rPr>
-        <w:drawing>
-          <wp:inline distT="0" distB="0" distL="0" distR="0" wp14:anchorId="10275402" wp14:editId="4FCE9AE8">
-            <wp:extent cx="5400040" cy="1644012"/>
-            <wp:effectExtent l="0" t="0" r="0" b="0"/>
-            <wp:docPr id="56" name="Imagen 56" descr="MEAN_arquitectura_jarroba"/>
-            <wp:cNvGraphicFramePr>
-              <a:graphicFrameLocks xmlns:a="http://schemas.openxmlformats.org/drawingml/2006/main" noChangeAspect="1"/>
-            </wp:cNvGraphicFramePr>
-            <a:graphic xmlns:a="http://schemas.openxmlformats.org/drawingml/2006/main">
-              <a:graphicData uri="http://schemas.openxmlformats.org/drawingml/2006/picture">
-                <pic:pic xmlns:pic="http://schemas.openxmlformats.org/drawingml/2006/picture">
-                  <pic:nvPicPr>
-                    <pic:cNvPr id="0" name="Picture 3" descr="MEAN_arquitectura_jarroba"/>
-                    <pic:cNvPicPr>
-                      <a:picLocks noChangeAspect="1" noChangeArrowheads="1"/>
-                    </pic:cNvPicPr>
-                  </pic:nvPicPr>
-                  <pic:blipFill>
-                    <a:blip r:embed="rId14">
-                      <a:extLst>
-                        <a:ext uri="{28A0092B-C50C-407E-A947-70E740481C1C}">
-                          <a14:useLocalDpi xmlns:a14="http://schemas.microsoft.com/office/drawing/2010/main" val="0"/>
-                        </a:ext>
-                      </a:extLst>
-                    </a:blip>
-                    <a:srcRect/>
-                    <a:stretch>
-                      <a:fillRect/>
-                    </a:stretch>
-                  </pic:blipFill>
-                  <pic:spPr bwMode="auto">
-                    <a:xfrm>
-                      <a:off x="0" y="0"/>
-                      <a:ext cx="5400040" cy="1644012"/>
-                    </a:xfrm>
-                    <a:prstGeom prst="rect">
-                      <a:avLst/>
-                    </a:prstGeom>
-                    <a:noFill/>
-                    <a:ln>
-                      <a:noFill/>
-                    </a:ln>
-                  </pic:spPr>
-                </pic:pic>
-              </a:graphicData>
-            </a:graphic>
-          </wp:inline>
-        </w:drawing>
-      </w:r>
-    </w:p>
-    <w:p>
-      <w:pPr>
-        <w:pStyle w:val="Descripcin"/>
-        <w:jc w:val="center"/>
-      </w:pPr>
-      <w:r>
-        <w:t>Ilustración 3</w:t>
-      </w:r>
-      <w:r>
-        <w:rPr>
-          <w:noProof/>
-        </w:rPr>
-        <w:t xml:space="preserve">3 </w:t>
-      </w:r>
-      <w:r>
-        <w:t>- Arquitectura de interacción MEAN</w:t>
+      <w:r>
+        <w:rPr>
+          <w:rFonts w:ascii="Arial" w:hAnsi="Arial" w:cs="Arial"/>
+          <w:color w:val="222222"/>
+          <w:sz w:val="24"/>
+          <w:szCs w:val="24"/>
+          <w:shd w:val="clear" w:color="auto" w:fill="FFFFFF"/>
+        </w:rPr>
+        <w:t xml:space="preserve"> Este documentador es un generador dinámico que es compatible con todas las API de Angular.</w:t>
+      </w:r>
+    </w:p>
+    <w:p>
+      <w:pPr>
+        <w:rPr>
+          <w:rFonts w:ascii="Arial" w:hAnsi="Arial" w:cs="Arial"/>
+          <w:color w:val="222222"/>
+          <w:sz w:val="24"/>
+          <w:szCs w:val="24"/>
+          <w:shd w:val="clear" w:color="auto" w:fill="FFFFFF"/>
+        </w:rPr>
+      </w:pPr>
+      <w:r>
+        <w:rPr>
+          <w:rFonts w:ascii="Arial" w:hAnsi="Arial" w:cs="Arial"/>
+          <w:color w:val="222222"/>
+          <w:sz w:val="24"/>
+          <w:szCs w:val="24"/>
+          <w:shd w:val="clear" w:color="auto" w:fill="FFFFFF"/>
+        </w:rPr>
+        <w:t>No es necesario contar con un servidor web, para realizar la documentación, dado que no hay fuentes en línea.</w:t>
+      </w:r>
+    </w:p>
+    <w:p>
+      <w:pPr>
+        <w:rPr>
+          <w:rFonts w:ascii="Arial" w:hAnsi="Arial" w:cs="Arial"/>
+          <w:color w:val="222222"/>
+          <w:sz w:val="24"/>
+          <w:szCs w:val="24"/>
+          <w:shd w:val="clear" w:color="auto" w:fill="FFFFFF"/>
+        </w:rPr>
+      </w:pPr>
+      <w:r>
+        <w:rPr>
+          <w:rFonts w:ascii="Arial" w:hAnsi="Arial" w:cs="Arial"/>
+          <w:color w:val="222222"/>
+          <w:sz w:val="24"/>
+          <w:szCs w:val="24"/>
+          <w:shd w:val="clear" w:color="auto" w:fill="FFFFFF"/>
+        </w:rPr>
+        <w:t xml:space="preserve">Las páginas generadas por la documentación son responsivas. Además, utiliza un motor de búsquedas </w:t>
+      </w:r>
+      <w:r>
+        <w:rPr>
+          <w:rFonts w:ascii="Arial" w:hAnsi="Arial" w:cs="Arial"/>
+          <w:b/>
+          <w:color w:val="222222"/>
+          <w:sz w:val="24"/>
+          <w:szCs w:val="24"/>
+          <w:shd w:val="clear" w:color="auto" w:fill="FFFFFF"/>
+        </w:rPr>
+        <w:t>lunr.js</w:t>
+      </w:r>
+      <w:r>
+        <w:rPr>
+          <w:rFonts w:ascii="Arial" w:hAnsi="Arial" w:cs="Arial"/>
+          <w:color w:val="222222"/>
+          <w:sz w:val="24"/>
+          <w:szCs w:val="24"/>
+          <w:shd w:val="clear" w:color="auto" w:fill="FFFFFF"/>
+        </w:rPr>
+        <w:t xml:space="preserve"> para indexar los componentes, módulos, servicios y modelos. </w:t>
+      </w:r>
+    </w:p>
+    <w:p>
+      <w:pPr>
+        <w:rPr>
+          <w:rFonts w:ascii="Arial" w:hAnsi="Arial" w:cs="Arial"/>
+          <w:color w:val="222222"/>
+          <w:sz w:val="24"/>
+          <w:szCs w:val="24"/>
+          <w:shd w:val="clear" w:color="auto" w:fill="FFFFFF"/>
+        </w:rPr>
+      </w:pPr>
+      <w:r>
+        <w:rPr>
+          <w:rFonts w:ascii="Arial" w:hAnsi="Arial" w:cs="Arial"/>
+          <w:color w:val="222222"/>
+          <w:sz w:val="24"/>
+          <w:szCs w:val="24"/>
+          <w:shd w:val="clear" w:color="auto" w:fill="FFFFFF"/>
+        </w:rPr>
+        <w:t xml:space="preserve"> </w:t>
       </w:r>
     </w:p>
     <w:p/>
@@ -2292,8 +2729,39 @@
           <w:szCs w:val="24"/>
           <w:shd w:val="clear" w:color="auto" w:fill="FFFFFF"/>
         </w:rPr>
-        <w:t xml:space="preserve"> para recuperar los objetos origniales.</w:t>
-      </w:r>
+        <w:t xml:space="preserve"> para recuperar los objetos </w:t>
+      </w:r>
+      <w:r>
+        <w:rPr>
+          <w:rFonts w:ascii="Arial" w:hAnsi="Arial" w:cs="Arial"/>
+          <w:color w:val="222222"/>
+          <w:sz w:val="24"/>
+          <w:szCs w:val="24"/>
+          <w:shd w:val="clear" w:color="auto" w:fill="FFFFFF"/>
+        </w:rPr>
+        <w:t>originales</w:t>
+      </w:r>
+      <w:r>
+        <w:rPr>
+          <w:rFonts w:ascii="Arial" w:hAnsi="Arial" w:cs="Arial"/>
+          <w:color w:val="222222"/>
+          <w:sz w:val="24"/>
+          <w:szCs w:val="24"/>
+          <w:shd w:val="clear" w:color="auto" w:fill="FFFFFF"/>
+        </w:rPr>
+        <w:t>.</w:t>
+      </w:r>
+    </w:p>
+    <w:p>
+      <w:pPr>
+        <w:rPr>
+          <w:rFonts w:ascii="Arial" w:hAnsi="Arial" w:cs="Arial"/>
+          <w:color w:val="222222"/>
+          <w:sz w:val="24"/>
+          <w:szCs w:val="24"/>
+          <w:shd w:val="clear" w:color="auto" w:fill="FFFFFF"/>
+        </w:rPr>
+      </w:pPr>
     </w:p>
     <w:p>
       <w:pPr>
@@ -2360,29 +2828,16 @@
                             <w:r>
                               <w:t xml:space="preserve">Ilustración </w:t>
                             </w:r>
+                            <w:fldSimple w:instr=" SEQ Ilustración \* ARABIC ">
+                              <w:r>
+                                <w:rPr>
+                                  <w:noProof/>
+                                </w:rPr>
+                                <w:t>41</w:t>
+                              </w:r>
+                            </w:fldSimple>
                             <w:r>
-                              <w:fldChar w:fldCharType="begin"/>
-                            </w:r>
-                            <w:r>
-                              <w:instrText xml:space="preserve"> SEQ Ilustración \* ARABIC </w:instrText>
-                            </w:r>
-                            <w:r>
-                              <w:fldChar w:fldCharType="separate"/>
-                            </w:r>
-                            <w:r>
-                              <w:rPr>
-                                <w:noProof/>
-                              </w:rPr>
-                              <w:t>41</w:t>
-                            </w:r>
-                            <w:r>
-                              <w:rPr>
-                                <w:noProof/>
-                              </w:rPr>
-                              <w:fldChar w:fldCharType="end"/>
-                            </w:r>
-                            <w:r>
-                              <w:t>4 - Logo de JSON</w:t>
+                              <w:t xml:space="preserve"> - Logo de JSON</w:t>
                             </w:r>
                           </w:p>
                         </w:txbxContent>
@@ -2414,29 +2869,16 @@
                       <w:r>
                         <w:t xml:space="preserve">Ilustración </w:t>
                       </w:r>
+                      <w:fldSimple w:instr=" SEQ Ilustración \* ARABIC ">
+                        <w:r>
+                          <w:rPr>
+                            <w:noProof/>
+                          </w:rPr>
+                          <w:t>41</w:t>
+                        </w:r>
+                      </w:fldSimple>
                       <w:r>
-                        <w:fldChar w:fldCharType="begin"/>
-                      </w:r>
-                      <w:r>
-                        <w:instrText xml:space="preserve"> SEQ Ilustración \* ARABIC </w:instrText>
-                      </w:r>
-                      <w:r>
-                        <w:fldChar w:fldCharType="separate"/>
-                      </w:r>
-                      <w:r>
-                        <w:rPr>
-                          <w:noProof/>
-                        </w:rPr>
-                        <w:t>41</w:t>
-                      </w:r>
-                      <w:r>
-                        <w:rPr>
-                          <w:noProof/>
-                        </w:rPr>
-                        <w:fldChar w:fldCharType="end"/>
-                      </w:r>
-                      <w:r>
-                        <w:t>4 - Logo de JSON</w:t>
+                        <w:t xml:space="preserve"> - Logo de JSON</w:t>
                       </w:r>
                     </w:p>
                   </w:txbxContent>
@@ -2479,7 +2921,7 @@
                     </pic:cNvPicPr>
                   </pic:nvPicPr>
                   <pic:blipFill>
-                    <a:blip r:embed="rId15" cstate="print">
+                    <a:blip r:embed="rId16" cstate="print">
                       <a:extLst>
                         <a:ext uri="{28A0092B-C50C-407E-A947-70E740481C1C}">
                           <a14:useLocalDpi xmlns:a14="http://schemas.microsoft.com/office/drawing/2010/main" val="0"/>
@@ -2525,7 +2967,17 @@
           <w:szCs w:val="24"/>
           <w:shd w:val="clear" w:color="auto" w:fill="FFFFFF"/>
         </w:rPr>
-        <w:t>Una de las supuestas ventajas de JSON sobre XML como formato de intercambio de datos es que es mucho más sencillo escribir un analizador sintáctico (parser) de JSON. En JavaScript, un texto JSON se puede analizar fácilmente usando la función </w:t>
+        <w:t>Una de las supuestas ventajas de JSON sobre XML como formato de intercambio de datos es que es mucho más sencillo escribir un analizador sintáctico (</w:t>
+      </w:r>
+      <w:r>
+        <w:rPr>
+          <w:rFonts w:ascii="Arial" w:hAnsi="Arial" w:cs="Arial"/>
+          <w:color w:val="222222"/>
+          <w:sz w:val="24"/>
+          <w:szCs w:val="24"/>
+          <w:shd w:val="clear" w:color="auto" w:fill="FFFFFF"/>
+        </w:rPr>
+        <w:t>parser</w:t>
       </w:r>
       <w:r>
         <w:rPr>
@@ -2536,10 +2988,21 @@
           <w:szCs w:val="24"/>
           <w:shd w:val="clear" w:color="auto" w:fill="FFFFFF"/>
         </w:rPr>
+        <w:t>) de JSON. En JavaScript, un texto JSON se puede analizar fácilmente usando la función </w:t>
+      </w:r>
+      <w:r>
+        <w:rPr>
+          <w:rFonts w:ascii="Arial" w:hAnsi="Arial" w:cs="Arial"/>
+          <w:i w:val="0"/>
+          <w:color w:val="222222"/>
+          <w:sz w:val="24"/>
+          <w:szCs w:val="24"/>
+          <w:shd w:val="clear" w:color="auto" w:fill="FFFFFF"/>
+        </w:rPr>
         <w:t>JSON.parse</w:t>
       </w:r>
+      <w:commentRangeStart w:id="5"/>
       <w:commentRangeStart w:id="6"/>
-      <w:commentRangeStart w:id="7"/>
       <w:r>
         <w:rPr>
           <w:rFonts w:ascii="Arial" w:hAnsi="Arial" w:cs="Arial"/>
@@ -2551,7 +3014,7 @@
         </w:rPr>
         <w:t>()</w:t>
       </w:r>
-      <w:commentRangeEnd w:id="6"/>
+      <w:commentRangeEnd w:id="5"/>
       <w:r>
         <w:rPr>
           <w:rStyle w:val="Refdecomentario"/>
@@ -2561,9 +3024,9 @@
           <w:color w:val="000000"/>
           <w:lang w:eastAsia="es-AR"/>
         </w:rPr>
-        <w:commentReference w:id="6"/>
-      </w:r>
-      <w:commentRangeEnd w:id="7"/>
+        <w:commentReference w:id="5"/>
+      </w:r>
+      <w:commentRangeEnd w:id="6"/>
       <w:r>
         <w:rPr>
           <w:rStyle w:val="Refdecomentario"/>
@@ -2573,7 +3036,7 @@
           <w:color w:val="000000"/>
           <w:lang w:eastAsia="es-AR"/>
         </w:rPr>
-        <w:commentReference w:id="7"/>
+        <w:commentReference w:id="6"/>
       </w:r>
       <w:r>
         <w:rPr>
@@ -2605,16 +3068,6 @@
           <w:szCs w:val="24"/>
           <w:shd w:val="clear" w:color="auto" w:fill="FFFFFF"/>
         </w:rPr>
-        <w:t xml:space="preserve"> </w:t>
-      </w:r>
-      <w:r>
-        <w:rPr>
-          <w:rFonts w:ascii="Arial" w:hAnsi="Arial" w:cs="Arial"/>
-          <w:color w:val="222222"/>
-          <w:sz w:val="24"/>
-          <w:szCs w:val="24"/>
-          <w:shd w:val="clear" w:color="auto" w:fill="FFFFFF"/>
-        </w:rPr>
         <w:t xml:space="preserve">Podemos decir que en MEAN, </w:t>
       </w:r>
       <w:r>
@@ -2665,7 +3118,17 @@
           <w:szCs w:val="24"/>
           <w:shd w:val="clear" w:color="auto" w:fill="FFFFFF"/>
         </w:rPr>
-        <w:t xml:space="preserve"> todas las capas: navegador, servidor web y servidor de datos”</w:t>
+        <w:t xml:space="preserve"> todas las capas: navegador, s</w:t>
+      </w:r>
+      <w:r>
+        <w:rPr>
+          <w:rFonts w:ascii="Arial" w:hAnsi="Arial" w:cs="Arial"/>
+          <w:color w:val="222222"/>
+          <w:sz w:val="24"/>
+          <w:szCs w:val="24"/>
+          <w:shd w:val="clear" w:color="auto" w:fill="FFFFFF"/>
+        </w:rPr>
+        <w:t>ervidor web y servidor de datos.</w:t>
       </w:r>
     </w:p>
     <w:p>
@@ -2696,7 +3159,7 @@
                     </pic:cNvPicPr>
                   </pic:nvPicPr>
                   <pic:blipFill>
-                    <a:blip r:embed="rId16">
+                    <a:blip r:embed="rId17">
                       <a:extLst>
                         <a:ext uri="{28A0092B-C50C-407E-A947-70E740481C1C}">
                           <a14:useLocalDpi xmlns:a14="http://schemas.microsoft.com/office/drawing/2010/main" val="0"/>
@@ -2739,6 +3202,37 @@
     <w:p/>
     <w:p>
       <w:pPr>
+        <w:pStyle w:val="Ttulo3"/>
+        <w:rPr>
+          <w:b w:val="0"/>
+          <w:sz w:val="28"/>
+          <w:szCs w:val="28"/>
+        </w:rPr>
+      </w:pPr>
+      <w:r>
+        <w:rPr>
+          <w:b w:val="0"/>
+          <w:sz w:val="28"/>
+          <w:szCs w:val="28"/>
+        </w:rPr>
+        <w:t>6.3.3 Jquery</w:t>
+      </w:r>
+    </w:p>
+    <w:p>
+      <w:pPr>
+        <w:pStyle w:val="texto"/>
+      </w:pPr>
+      <w:r>
+        <w:t>E</w:t>
+      </w:r>
+      <w:r>
+        <w:t xml:space="preserve">s una biblioteca multiplataforma de JavaScript que permite simplificar la manera de interactuar con los documentos HTML, manipular el árbol DOM, manejar eventos, desarrollar animaciones y agregar interacción con la técnica AJAX a páginas web. </w:t>
+      </w:r>
+      <w:bookmarkStart w:id="7" w:name="_GoBack"/>
+      <w:bookmarkEnd w:id="7"/>
+    </w:p>
+    <w:p>
+      <w:pPr>
         <w:rPr>
           <w:b/>
           <w:color w:val="434343"/>
@@ -2746,14 +3240,64 @@
           <w:szCs w:val="36"/>
         </w:rPr>
       </w:pPr>
-      <w:r>
-        <w:rPr>
-          <w:sz w:val="36"/>
-          <w:szCs w:val="36"/>
-        </w:rPr>
-        <w:br w:type="page"/>
-      </w:r>
-    </w:p>
+    </w:p>
+    <w:p>
+      <w:pPr>
+        <w:pStyle w:val="Ttulo3"/>
+        <w:rPr>
+          <w:b w:val="0"/>
+          <w:sz w:val="28"/>
+          <w:szCs w:val="28"/>
+        </w:rPr>
+      </w:pPr>
+      <w:r>
+        <w:rPr>
+          <w:b w:val="0"/>
+          <w:sz w:val="28"/>
+          <w:szCs w:val="28"/>
+        </w:rPr>
+        <w:t>6.4 Resumen</w:t>
+      </w:r>
+    </w:p>
+    <w:p/>
+    <w:p>
+      <w:pPr>
+        <w:pStyle w:val="texto"/>
+      </w:pPr>
+      <w:r>
+        <w:t xml:space="preserve">En éste capítulo, </w:t>
+      </w:r>
+      <w:r>
+        <w:t>vimos el concepto de MEAN</w:t>
+      </w:r>
+      <w:r>
+        <w:t xml:space="preserve"> y sus componentes. El mismo está compuesto por un conjunto de tecnologías respetando el acrónimo como sigue: Mongo, Express, Angular y Node</w:t>
+      </w:r>
+      <w:r>
+        <w:t xml:space="preserve">. Todas ellas comparten en común un mecanismo para compartir información, siendo este “pegamento” JSON. </w:t>
+      </w:r>
+    </w:p>
+    <w:p>
+      <w:pPr>
+        <w:pStyle w:val="texto"/>
+      </w:pPr>
+      <w:r>
+        <w:t xml:space="preserve">Por otro lado, analizamos distintas herramientas complementarias </w:t>
+      </w:r>
+      <w:r>
+        <w:t>como Compodo</w:t>
+      </w:r>
+      <w:r>
+        <w:t>c (documentador), bibliotecas</w:t>
+      </w:r>
+      <w:r>
+        <w:t xml:space="preserve"> y Framework</w:t>
+      </w:r>
+      <w:r>
+        <w:t xml:space="preserve"> aplicados a la vista como Bootstrap y JQuery. </w:t>
+      </w:r>
+    </w:p>
+    <w:p/>
     <w:p/>
     <w:sectPr>
       <w:pgSz w:w="11906" w:h="16838"/>
@@ -2766,8 +3310,8 @@
 </file>
 
 <file path=word/comments.xml><?xml version="1.0" encoding="utf-8"?>
-<w:comments xmlns:wpc="http://schemas.microsoft.com/office/word/2010/wordprocessingCanvas" xmlns:cx="http://schemas.microsoft.com/office/drawing/2014/chartex" xmlns:cx1="http://schemas.microsoft.com/office/drawing/2015/9/8/chartex" xmlns:cx2="http://schemas.microsoft.com/office/drawing/2015/10/21/chartex" xmlns:cx3="http://schemas.microsoft.com/office/drawing/2016/5/9/chartex" xmlns:cx4="http://schemas.microsoft.com/office/drawing/2016/5/10/chartex" xmlns:cx5="http://schemas.microsoft.com/office/drawing/2016/5/11/chartex" xmlns:cx6="http://schemas.microsoft.com/office/drawing/2016/5/12/chartex" xmlns:cx7="http://schemas.microsoft.com/office/drawing/2016/5/13/chartex" xmlns:cx8="http://schemas.microsoft.com/office/drawing/2016/5/14/chartex" xmlns:mc="http://schemas.openxmlformats.org/markup-compatibility/2006" xmlns:aink="http://schemas.microsoft.com/office/drawing/2016/ink" xmlns:am3d="http://schemas.microsoft.com/office/drawing/2017/model3d" xmlns:o="urn:schemas-microsoft-com:office:office" xmlns:r="http://schemas.openxmlformats.org/officeDocument/2006/relationships" xmlns:m="http://schemas.openxmlformats.org/officeDocument/2006/math" xmlns:v="urn:schemas-microsoft-com:vml" xmlns:wp14="http://schemas.microsoft.com/office/word/2010/wordprocessingDrawing" xmlns:wp="http://schemas.openxmlformats.org/drawingml/2006/wordprocessingDrawing" xmlns:w10="urn:schemas-microsoft-com:office:word" xmlns:w="http://schemas.openxmlformats.org/wordprocessingml/2006/main" xmlns:w14="http://schemas.microsoft.com/office/word/2010/wordml" xmlns:w15="http://schemas.microsoft.com/office/word/2012/wordml" xmlns:w16cid="http://schemas.microsoft.com/office/word/2016/wordml/cid" xmlns:w16se="http://schemas.microsoft.com/office/word/2015/wordml/symex" xmlns:wpg="http://schemas.microsoft.com/office/word/2010/wordprocessingGroup" xmlns:wpi="http://schemas.microsoft.com/office/word/2010/wordprocessingInk" xmlns:wne="http://schemas.microsoft.com/office/word/2006/wordml" xmlns:wps="http://schemas.microsoft.com/office/word/2010/wordprocessingShape" mc:Ignorable="w14 w15 w16se w16cid wp14">
-  <w:comment w:id="4" w:author="Nahuel Defossé" w:date="2017-12-22T11:57:00Z" w:initials="ND">
+<w:comments xmlns:wpc="http://schemas.microsoft.com/office/word/2010/wordprocessingCanvas" xmlns:cx="http://schemas.microsoft.com/office/drawing/2014/chartex" xmlns:mc="http://schemas.openxmlformats.org/markup-compatibility/2006" xmlns:o="urn:schemas-microsoft-com:office:office" xmlns:r="http://schemas.openxmlformats.org/officeDocument/2006/relationships" xmlns:m="http://schemas.openxmlformats.org/officeDocument/2006/math" xmlns:v="urn:schemas-microsoft-com:vml" xmlns:wp14="http://schemas.microsoft.com/office/word/2010/wordprocessingDrawing" xmlns:wp="http://schemas.openxmlformats.org/drawingml/2006/wordprocessingDrawing" xmlns:w10="urn:schemas-microsoft-com:office:word" xmlns:w="http://schemas.openxmlformats.org/wordprocessingml/2006/main" xmlns:w14="http://schemas.microsoft.com/office/word/2010/wordml" xmlns:w15="http://schemas.microsoft.com/office/word/2012/wordml" xmlns:w16se="http://schemas.microsoft.com/office/word/2015/wordml/symex" xmlns:wpg="http://schemas.microsoft.com/office/word/2010/wordprocessingGroup" xmlns:wpi="http://schemas.microsoft.com/office/word/2010/wordprocessingInk" xmlns:wne="http://schemas.microsoft.com/office/word/2006/wordml" xmlns:wps="http://schemas.microsoft.com/office/word/2010/wordprocessingShape" mc:Ignorable="w14 w15 w16se wp14">
+  <w:comment w:id="3" w:author="Nahuel Defossé" w:date="2017-12-22T11:57:00Z" w:initials="ND">
     <w:p>
       <w:pPr>
         <w:pStyle w:val="Textocomentario"/>
@@ -2786,7 +3330,7 @@
       </w:r>
     </w:p>
   </w:comment>
-  <w:comment w:id="6" w:author="Nahuel Defossé" w:date="2017-12-22T12:05:00Z" w:initials="ND">
+  <w:comment w:id="5" w:author="Nahuel Defossé" w:date="2017-12-22T12:05:00Z" w:initials="ND">
     <w:p>
       <w:pPr>
         <w:pStyle w:val="Textocomentario"/>
@@ -2802,7 +3346,7 @@
       </w:r>
     </w:p>
   </w:comment>
-  <w:comment w:id="7" w:author="Damián Mansilla" w:date="2018-01-26T22:24:00Z" w:initials="DM">
+  <w:comment w:id="6" w:author="Damián Mansilla" w:date="2018-01-26T22:24:00Z" w:initials="DM">
     <w:p>
       <w:pPr>
         <w:pStyle w:val="Textocomentario"/>
@@ -2822,10 +3366,10 @@
 </file>
 
 <file path=word/commentsExtended.xml><?xml version="1.0" encoding="utf-8"?>
-<w15:commentsEx xmlns:wpc="http://schemas.microsoft.com/office/word/2010/wordprocessingCanvas" xmlns:cx="http://schemas.microsoft.com/office/drawing/2014/chartex" xmlns:cx1="http://schemas.microsoft.com/office/drawing/2015/9/8/chartex" xmlns:cx2="http://schemas.microsoft.com/office/drawing/2015/10/21/chartex" xmlns:cx3="http://schemas.microsoft.com/office/drawing/2016/5/9/chartex" xmlns:cx4="http://schemas.microsoft.com/office/drawing/2016/5/10/chartex" xmlns:cx5="http://schemas.microsoft.com/office/drawing/2016/5/11/chartex" xmlns:cx6="http://schemas.microsoft.com/office/drawing/2016/5/12/chartex" xmlns:cx7="http://schemas.microsoft.com/office/drawing/2016/5/13/chartex" xmlns:cx8="http://schemas.microsoft.com/office/drawing/2016/5/14/chartex" xmlns:mc="http://schemas.openxmlformats.org/markup-compatibility/2006" xmlns:aink="http://schemas.microsoft.com/office/drawing/2016/ink" xmlns:am3d="http://schemas.microsoft.com/office/drawing/2017/model3d" xmlns:o="urn:schemas-microsoft-com:office:office" xmlns:r="http://schemas.openxmlformats.org/officeDocument/2006/relationships" xmlns:m="http://schemas.openxmlformats.org/officeDocument/2006/math" xmlns:v="urn:schemas-microsoft-com:vml" xmlns:wp14="http://schemas.microsoft.com/office/word/2010/wordprocessingDrawing" xmlns:wp="http://schemas.openxmlformats.org/drawingml/2006/wordprocessingDrawing" xmlns:w10="urn:schemas-microsoft-com:office:word" xmlns:w="http://schemas.openxmlformats.org/wordprocessingml/2006/main" xmlns:w14="http://schemas.microsoft.com/office/word/2010/wordml" xmlns:w15="http://schemas.microsoft.com/office/word/2012/wordml" xmlns:w16cid="http://schemas.microsoft.com/office/word/2016/wordml/cid" xmlns:w16se="http://schemas.microsoft.com/office/word/2015/wordml/symex" xmlns:wpg="http://schemas.microsoft.com/office/word/2010/wordprocessingGroup" xmlns:wpi="http://schemas.microsoft.com/office/word/2010/wordprocessingInk" xmlns:wne="http://schemas.microsoft.com/office/word/2006/wordml" xmlns:wps="http://schemas.microsoft.com/office/word/2010/wordprocessingShape" mc:Ignorable="w14 w15 w16se w16cid wp14">
+<w15:commentsEx xmlns:wpc="http://schemas.microsoft.com/office/word/2010/wordprocessingCanvas" xmlns:cx="http://schemas.microsoft.com/office/drawing/2014/chartex" xmlns:mc="http://schemas.openxmlformats.org/markup-compatibility/2006" xmlns:o="urn:schemas-microsoft-com:office:office" xmlns:r="http://schemas.openxmlformats.org/officeDocument/2006/relationships" xmlns:m="http://schemas.openxmlformats.org/officeDocument/2006/math" xmlns:v="urn:schemas-microsoft-com:vml" xmlns:wp14="http://schemas.microsoft.com/office/word/2010/wordprocessingDrawing" xmlns:wp="http://schemas.openxmlformats.org/drawingml/2006/wordprocessingDrawing" xmlns:w10="urn:schemas-microsoft-com:office:word" xmlns:w="http://schemas.openxmlformats.org/wordprocessingml/2006/main" xmlns:w14="http://schemas.microsoft.com/office/word/2010/wordml" xmlns:w15="http://schemas.microsoft.com/office/word/2012/wordml" xmlns:w16se="http://schemas.microsoft.com/office/word/2015/wordml/symex" xmlns:wpg="http://schemas.microsoft.com/office/word/2010/wordprocessingGroup" xmlns:wpi="http://schemas.microsoft.com/office/word/2010/wordprocessingInk" xmlns:wne="http://schemas.microsoft.com/office/word/2006/wordml" xmlns:wps="http://schemas.microsoft.com/office/word/2010/wordprocessingShape" mc:Ignorable="w14 w15 w16se wp14">
   <w15:commentEx w15:paraId="001D2CCB" w15:done="1"/>
-  <w15:commentEx w15:paraId="7A4C2542" w15:done="0"/>
-  <w15:commentEx w15:paraId="563E5A0D" w15:paraIdParent="7A4C2542" w15:done="0"/>
+  <w15:commentEx w15:paraId="7A4C2542" w15:done="1"/>
+  <w15:commentEx w15:paraId="563E5A0D" w15:paraIdParent="7A4C2542" w15:done="1"/>
 </w15:commentsEx>
 </file>
 
@@ -2838,7 +3382,7 @@
 </file>
 
 <file path=word/endnotes.xml><?xml version="1.0" encoding="utf-8"?>
-<w:endnotes xmlns:wpc="http://schemas.microsoft.com/office/word/2010/wordprocessingCanvas" xmlns:cx="http://schemas.microsoft.com/office/drawing/2014/chartex" xmlns:cx1="http://schemas.microsoft.com/office/drawing/2015/9/8/chartex" xmlns:cx2="http://schemas.microsoft.com/office/drawing/2015/10/21/chartex" xmlns:cx3="http://schemas.microsoft.com/office/drawing/2016/5/9/chartex" xmlns:cx4="http://schemas.microsoft.com/office/drawing/2016/5/10/chartex" xmlns:cx5="http://schemas.microsoft.com/office/drawing/2016/5/11/chartex" xmlns:cx6="http://schemas.microsoft.com/office/drawing/2016/5/12/chartex" xmlns:cx7="http://schemas.microsoft.com/office/drawing/2016/5/13/chartex" xmlns:cx8="http://schemas.microsoft.com/office/drawing/2016/5/14/chartex" xmlns:mc="http://schemas.openxmlformats.org/markup-compatibility/2006" xmlns:aink="http://schemas.microsoft.com/office/drawing/2016/ink" xmlns:am3d="http://schemas.microsoft.com/office/drawing/2017/model3d" xmlns:o="urn:schemas-microsoft-com:office:office" xmlns:r="http://schemas.openxmlformats.org/officeDocument/2006/relationships" xmlns:m="http://schemas.openxmlformats.org/officeDocument/2006/math" xmlns:v="urn:schemas-microsoft-com:vml" xmlns:wp14="http://schemas.microsoft.com/office/word/2010/wordprocessingDrawing" xmlns:wp="http://schemas.openxmlformats.org/drawingml/2006/wordprocessingDrawing" xmlns:w10="urn:schemas-microsoft-com:office:word" xmlns:w="http://schemas.openxmlformats.org/wordprocessingml/2006/main" xmlns:w14="http://schemas.microsoft.com/office/word/2010/wordml" xmlns:w15="http://schemas.microsoft.com/office/word/2012/wordml" xmlns:w16cid="http://schemas.microsoft.com/office/word/2016/wordml/cid" xmlns:w16se="http://schemas.microsoft.com/office/word/2015/wordml/symex" xmlns:wpg="http://schemas.microsoft.com/office/word/2010/wordprocessingGroup" xmlns:wpi="http://schemas.microsoft.com/office/word/2010/wordprocessingInk" xmlns:wne="http://schemas.microsoft.com/office/word/2006/wordml" xmlns:wps="http://schemas.microsoft.com/office/word/2010/wordprocessingShape" mc:Ignorable="w14 w15 w16se w16cid wp14">
+<w:endnotes xmlns:wpc="http://schemas.microsoft.com/office/word/2010/wordprocessingCanvas" xmlns:cx="http://schemas.microsoft.com/office/drawing/2014/chartex" xmlns:mc="http://schemas.openxmlformats.org/markup-compatibility/2006" xmlns:o="urn:schemas-microsoft-com:office:office" xmlns:r="http://schemas.openxmlformats.org/officeDocument/2006/relationships" xmlns:m="http://schemas.openxmlformats.org/officeDocument/2006/math" xmlns:v="urn:schemas-microsoft-com:vml" xmlns:wp14="http://schemas.microsoft.com/office/word/2010/wordprocessingDrawing" xmlns:wp="http://schemas.openxmlformats.org/drawingml/2006/wordprocessingDrawing" xmlns:w10="urn:schemas-microsoft-com:office:word" xmlns:w="http://schemas.openxmlformats.org/wordprocessingml/2006/main" xmlns:w14="http://schemas.microsoft.com/office/word/2010/wordml" xmlns:w15="http://schemas.microsoft.com/office/word/2012/wordml" xmlns:w16se="http://schemas.microsoft.com/office/word/2015/wordml/symex" xmlns:wpg="http://schemas.microsoft.com/office/word/2010/wordprocessingGroup" xmlns:wpi="http://schemas.microsoft.com/office/word/2010/wordprocessingInk" xmlns:wne="http://schemas.microsoft.com/office/word/2006/wordml" xmlns:wps="http://schemas.microsoft.com/office/word/2010/wordprocessingShape" mc:Ignorable="w14 w15 w16se wp14">
   <w:endnote w:type="separator" w:id="-1">
     <w:p>
       <w:r>
@@ -2857,7 +3401,7 @@
 </file>
 
 <file path=word/footnotes.xml><?xml version="1.0" encoding="utf-8"?>
-<w:footnotes xmlns:wpc="http://schemas.microsoft.com/office/word/2010/wordprocessingCanvas" xmlns:cx="http://schemas.microsoft.com/office/drawing/2014/chartex" xmlns:cx1="http://schemas.microsoft.com/office/drawing/2015/9/8/chartex" xmlns:cx2="http://schemas.microsoft.com/office/drawing/2015/10/21/chartex" xmlns:cx3="http://schemas.microsoft.com/office/drawing/2016/5/9/chartex" xmlns:cx4="http://schemas.microsoft.com/office/drawing/2016/5/10/chartex" xmlns:cx5="http://schemas.microsoft.com/office/drawing/2016/5/11/chartex" xmlns:cx6="http://schemas.microsoft.com/office/drawing/2016/5/12/chartex" xmlns:cx7="http://schemas.microsoft.com/office/drawing/2016/5/13/chartex" xmlns:cx8="http://schemas.microsoft.com/office/drawing/2016/5/14/chartex" xmlns:mc="http://schemas.openxmlformats.org/markup-compatibility/2006" xmlns:aink="http://schemas.microsoft.com/office/drawing/2016/ink" xmlns:am3d="http://schemas.microsoft.com/office/drawing/2017/model3d" xmlns:o="urn:schemas-microsoft-com:office:office" xmlns:r="http://schemas.openxmlformats.org/officeDocument/2006/relationships" xmlns:m="http://schemas.openxmlformats.org/officeDocument/2006/math" xmlns:v="urn:schemas-microsoft-com:vml" xmlns:wp14="http://schemas.microsoft.com/office/word/2010/wordprocessingDrawing" xmlns:wp="http://schemas.openxmlformats.org/drawingml/2006/wordprocessingDrawing" xmlns:w10="urn:schemas-microsoft-com:office:word" xmlns:w="http://schemas.openxmlformats.org/wordprocessingml/2006/main" xmlns:w14="http://schemas.microsoft.com/office/word/2010/wordml" xmlns:w15="http://schemas.microsoft.com/office/word/2012/wordml" xmlns:w16cid="http://schemas.microsoft.com/office/word/2016/wordml/cid" xmlns:w16se="http://schemas.microsoft.com/office/word/2015/wordml/symex" xmlns:wpg="http://schemas.microsoft.com/office/word/2010/wordprocessingGroup" xmlns:wpi="http://schemas.microsoft.com/office/word/2010/wordprocessingInk" xmlns:wne="http://schemas.microsoft.com/office/word/2006/wordml" xmlns:wps="http://schemas.microsoft.com/office/word/2010/wordprocessingShape" mc:Ignorable="w14 w15 w16se w16cid wp14">
+<w:footnotes xmlns:wpc="http://schemas.microsoft.com/office/word/2010/wordprocessingCanvas" xmlns:cx="http://schemas.microsoft.com/office/drawing/2014/chartex" xmlns:mc="http://schemas.openxmlformats.org/markup-compatibility/2006" xmlns:o="urn:schemas-microsoft-com:office:office" xmlns:r="http://schemas.openxmlformats.org/officeDocument/2006/relationships" xmlns:m="http://schemas.openxmlformats.org/officeDocument/2006/math" xmlns:v="urn:schemas-microsoft-com:vml" xmlns:wp14="http://schemas.microsoft.com/office/word/2010/wordprocessingDrawing" xmlns:wp="http://schemas.openxmlformats.org/drawingml/2006/wordprocessingDrawing" xmlns:w10="urn:schemas-microsoft-com:office:word" xmlns:w="http://schemas.openxmlformats.org/wordprocessingml/2006/main" xmlns:w14="http://schemas.microsoft.com/office/word/2010/wordml" xmlns:w15="http://schemas.microsoft.com/office/word/2012/wordml" xmlns:w16se="http://schemas.microsoft.com/office/word/2015/wordml/symex" xmlns:wpg="http://schemas.microsoft.com/office/word/2010/wordprocessingGroup" xmlns:wpi="http://schemas.microsoft.com/office/word/2010/wordprocessingInk" xmlns:wne="http://schemas.microsoft.com/office/word/2006/wordml" xmlns:wps="http://schemas.microsoft.com/office/word/2010/wordprocessingShape" mc:Ignorable="w14 w15 w16se wp14">
   <w:footnote w:type="separator" w:id="-1">
     <w:p>
       <w:r>
@@ -2913,8 +3457,129 @@
 </w:footnotes>
 </file>
 
+<file path=word/numbering.xml><?xml version="1.0" encoding="utf-8"?>
+<w:numbering xmlns:wpc="http://schemas.microsoft.com/office/word/2010/wordprocessingCanvas" xmlns:cx="http://schemas.microsoft.com/office/drawing/2014/chartex" xmlns:mc="http://schemas.openxmlformats.org/markup-compatibility/2006" xmlns:o="urn:schemas-microsoft-com:office:office" xmlns:r="http://schemas.openxmlformats.org/officeDocument/2006/relationships" xmlns:m="http://schemas.openxmlformats.org/officeDocument/2006/math" xmlns:v="urn:schemas-microsoft-com:vml" xmlns:wp14="http://schemas.microsoft.com/office/word/2010/wordprocessingDrawing" xmlns:wp="http://schemas.openxmlformats.org/drawingml/2006/wordprocessingDrawing" xmlns:w10="urn:schemas-microsoft-com:office:word" xmlns:w="http://schemas.openxmlformats.org/wordprocessingml/2006/main" xmlns:w14="http://schemas.microsoft.com/office/word/2010/wordml" xmlns:w15="http://schemas.microsoft.com/office/word/2012/wordml" xmlns:w16se="http://schemas.microsoft.com/office/word/2015/wordml/symex" xmlns:wpg="http://schemas.microsoft.com/office/word/2010/wordprocessingGroup" xmlns:wpi="http://schemas.microsoft.com/office/word/2010/wordprocessingInk" xmlns:wne="http://schemas.microsoft.com/office/word/2006/wordml" xmlns:wps="http://schemas.microsoft.com/office/word/2010/wordprocessingShape" mc:Ignorable="w14 w15 w16se wp14">
+  <w:abstractNum w:abstractNumId="0" w15:restartNumberingAfterBreak="0">
+    <w:nsid w:val="23F945F0"/>
+    <w:multiLevelType w:val="hybridMultilevel"/>
+    <w:tmpl w:val="803856C4"/>
+    <w:lvl w:ilvl="0" w:tplc="04090001">
+      <w:start w:val="1"/>
+      <w:numFmt w:val="bullet"/>
+      <w:lvlText w:val=""/>
+      <w:lvlJc w:val="left"/>
+      <w:pPr>
+        <w:ind w:left="720" w:hanging="360"/>
+      </w:pPr>
+      <w:rPr>
+        <w:rFonts w:ascii="Symbol" w:hAnsi="Symbol" w:hint="default"/>
+      </w:rPr>
+    </w:lvl>
+    <w:lvl w:ilvl="1" w:tplc="04090003" w:tentative="1">
+      <w:start w:val="1"/>
+      <w:numFmt w:val="bullet"/>
+      <w:lvlText w:val="o"/>
+      <w:lvlJc w:val="left"/>
+      <w:pPr>
+        <w:ind w:left="1440" w:hanging="360"/>
+      </w:pPr>
+      <w:rPr>
+        <w:rFonts w:ascii="Courier New" w:hAnsi="Courier New" w:cs="Courier New" w:hint="default"/>
+      </w:rPr>
+    </w:lvl>
+    <w:lvl w:ilvl="2" w:tplc="04090005" w:tentative="1">
+      <w:start w:val="1"/>
+      <w:numFmt w:val="bullet"/>
+      <w:lvlText w:val=""/>
+      <w:lvlJc w:val="left"/>
+      <w:pPr>
+        <w:ind w:left="2160" w:hanging="360"/>
+      </w:pPr>
+      <w:rPr>
+        <w:rFonts w:ascii="Wingdings" w:hAnsi="Wingdings" w:hint="default"/>
+      </w:rPr>
+    </w:lvl>
+    <w:lvl w:ilvl="3" w:tplc="04090001" w:tentative="1">
+      <w:start w:val="1"/>
+      <w:numFmt w:val="bullet"/>
+      <w:lvlText w:val=""/>
+      <w:lvlJc w:val="left"/>
+      <w:pPr>
+        <w:ind w:left="2880" w:hanging="360"/>
+      </w:pPr>
+      <w:rPr>
+        <w:rFonts w:ascii="Symbol" w:hAnsi="Symbol" w:hint="default"/>
+      </w:rPr>
+    </w:lvl>
+    <w:lvl w:ilvl="4" w:tplc="04090003" w:tentative="1">
+      <w:start w:val="1"/>
+      <w:numFmt w:val="bullet"/>
+      <w:lvlText w:val="o"/>
+      <w:lvlJc w:val="left"/>
+      <w:pPr>
+        <w:ind w:left="3600" w:hanging="360"/>
+      </w:pPr>
+      <w:rPr>
+        <w:rFonts w:ascii="Courier New" w:hAnsi="Courier New" w:cs="Courier New" w:hint="default"/>
+      </w:rPr>
+    </w:lvl>
+    <w:lvl w:ilvl="5" w:tplc="04090005" w:tentative="1">
+      <w:start w:val="1"/>
+      <w:numFmt w:val="bullet"/>
+      <w:lvlText w:val=""/>
+      <w:lvlJc w:val="left"/>
+      <w:pPr>
+        <w:ind w:left="4320" w:hanging="360"/>
+      </w:pPr>
+      <w:rPr>
+        <w:rFonts w:ascii="Wingdings" w:hAnsi="Wingdings" w:hint="default"/>
+      </w:rPr>
+    </w:lvl>
+    <w:lvl w:ilvl="6" w:tplc="04090001" w:tentative="1">
+      <w:start w:val="1"/>
+      <w:numFmt w:val="bullet"/>
+      <w:lvlText w:val=""/>
+      <w:lvlJc w:val="left"/>
+      <w:pPr>
+        <w:ind w:left="5040" w:hanging="360"/>
+      </w:pPr>
+      <w:rPr>
+        <w:rFonts w:ascii="Symbol" w:hAnsi="Symbol" w:hint="default"/>
+      </w:rPr>
+    </w:lvl>
+    <w:lvl w:ilvl="7" w:tplc="04090003" w:tentative="1">
+      <w:start w:val="1"/>
+      <w:numFmt w:val="bullet"/>
+      <w:lvlText w:val="o"/>
+      <w:lvlJc w:val="left"/>
+      <w:pPr>
+        <w:ind w:left="5760" w:hanging="360"/>
+      </w:pPr>
+      <w:rPr>
+        <w:rFonts w:ascii="Courier New" w:hAnsi="Courier New" w:cs="Courier New" w:hint="default"/>
+      </w:rPr>
+    </w:lvl>
+    <w:lvl w:ilvl="8" w:tplc="04090005" w:tentative="1">
+      <w:start w:val="1"/>
+      <w:numFmt w:val="bullet"/>
+      <w:lvlText w:val=""/>
+      <w:lvlJc w:val="left"/>
+      <w:pPr>
+        <w:ind w:left="6480" w:hanging="360"/>
+      </w:pPr>
+      <w:rPr>
+        <w:rFonts w:ascii="Wingdings" w:hAnsi="Wingdings" w:hint="default"/>
+      </w:rPr>
+    </w:lvl>
+  </w:abstractNum>
+  <w:num w:numId="1">
+    <w:abstractNumId w:val="0"/>
+  </w:num>
+</w:numbering>
+</file>
+
 <file path=word/people.xml><?xml version="1.0" encoding="utf-8"?>
-<w15:people xmlns:wpc="http://schemas.microsoft.com/office/word/2010/wordprocessingCanvas" xmlns:cx="http://schemas.microsoft.com/office/drawing/2014/chartex" xmlns:cx1="http://schemas.microsoft.com/office/drawing/2015/9/8/chartex" xmlns:cx2="http://schemas.microsoft.com/office/drawing/2015/10/21/chartex" xmlns:cx3="http://schemas.microsoft.com/office/drawing/2016/5/9/chartex" xmlns:cx4="http://schemas.microsoft.com/office/drawing/2016/5/10/chartex" xmlns:cx5="http://schemas.microsoft.com/office/drawing/2016/5/11/chartex" xmlns:cx6="http://schemas.microsoft.com/office/drawing/2016/5/12/chartex" xmlns:cx7="http://schemas.microsoft.com/office/drawing/2016/5/13/chartex" xmlns:cx8="http://schemas.microsoft.com/office/drawing/2016/5/14/chartex" xmlns:mc="http://schemas.openxmlformats.org/markup-compatibility/2006" xmlns:aink="http://schemas.microsoft.com/office/drawing/2016/ink" xmlns:am3d="http://schemas.microsoft.com/office/drawing/2017/model3d" xmlns:o="urn:schemas-microsoft-com:office:office" xmlns:r="http://schemas.openxmlformats.org/officeDocument/2006/relationships" xmlns:m="http://schemas.openxmlformats.org/officeDocument/2006/math" xmlns:v="urn:schemas-microsoft-com:vml" xmlns:wp14="http://schemas.microsoft.com/office/word/2010/wordprocessingDrawing" xmlns:wp="http://schemas.openxmlformats.org/drawingml/2006/wordprocessingDrawing" xmlns:w10="urn:schemas-microsoft-com:office:word" xmlns:w="http://schemas.openxmlformats.org/wordprocessingml/2006/main" xmlns:w14="http://schemas.microsoft.com/office/word/2010/wordml" xmlns:w15="http://schemas.microsoft.com/office/word/2012/wordml" xmlns:w16cid="http://schemas.microsoft.com/office/word/2016/wordml/cid" xmlns:w16se="http://schemas.microsoft.com/office/word/2015/wordml/symex" xmlns:wpg="http://schemas.microsoft.com/office/word/2010/wordprocessingGroup" xmlns:wpi="http://schemas.microsoft.com/office/word/2010/wordprocessingInk" xmlns:wne="http://schemas.microsoft.com/office/word/2006/wordml" xmlns:wps="http://schemas.microsoft.com/office/word/2010/wordprocessingShape" mc:Ignorable="w14 w15 w16se w16cid wp14">
+<w15:people xmlns:wpc="http://schemas.microsoft.com/office/word/2010/wordprocessingCanvas" xmlns:cx="http://schemas.microsoft.com/office/drawing/2014/chartex" xmlns:mc="http://schemas.openxmlformats.org/markup-compatibility/2006" xmlns:o="urn:schemas-microsoft-com:office:office" xmlns:r="http://schemas.openxmlformats.org/officeDocument/2006/relationships" xmlns:m="http://schemas.openxmlformats.org/officeDocument/2006/math" xmlns:v="urn:schemas-microsoft-com:vml" xmlns:wp14="http://schemas.microsoft.com/office/word/2010/wordprocessingDrawing" xmlns:wp="http://schemas.openxmlformats.org/drawingml/2006/wordprocessingDrawing" xmlns:w10="urn:schemas-microsoft-com:office:word" xmlns:w="http://schemas.openxmlformats.org/wordprocessingml/2006/main" xmlns:w14="http://schemas.microsoft.com/office/word/2010/wordml" xmlns:w15="http://schemas.microsoft.com/office/word/2012/wordml" xmlns:w16se="http://schemas.microsoft.com/office/word/2015/wordml/symex" xmlns:wpg="http://schemas.microsoft.com/office/word/2010/wordprocessingGroup" xmlns:wpi="http://schemas.microsoft.com/office/word/2010/wordprocessingInk" xmlns:wne="http://schemas.microsoft.com/office/word/2006/wordml" xmlns:wps="http://schemas.microsoft.com/office/word/2010/wordprocessingShape" mc:Ignorable="w14 w15 w16se wp14">
   <w15:person w15:author="Nahuel Defossé">
     <w15:presenceInfo w15:providerId="Windows Live" w15:userId="e3fadbb066e0b3df"/>
   </w15:person>
@@ -2925,7 +3590,7 @@
 </file>
 
 <file path=word/styles.xml><?xml version="1.0" encoding="utf-8"?>
-<w:styles xmlns:mc="http://schemas.openxmlformats.org/markup-compatibility/2006" xmlns:r="http://schemas.openxmlformats.org/officeDocument/2006/relationships" xmlns:w="http://schemas.openxmlformats.org/wordprocessingml/2006/main" xmlns:w14="http://schemas.microsoft.com/office/word/2010/wordml" xmlns:w15="http://schemas.microsoft.com/office/word/2012/wordml" xmlns:w16cid="http://schemas.microsoft.com/office/word/2016/wordml/cid" xmlns:w16se="http://schemas.microsoft.com/office/word/2015/wordml/symex" mc:Ignorable="w14 w15 w16se w16cid">
+<w:styles xmlns:mc="http://schemas.openxmlformats.org/markup-compatibility/2006" xmlns:r="http://schemas.openxmlformats.org/officeDocument/2006/relationships" xmlns:w="http://schemas.openxmlformats.org/wordprocessingml/2006/main" xmlns:w14="http://schemas.microsoft.com/office/word/2010/wordml" xmlns:w15="http://schemas.microsoft.com/office/word/2012/wordml" xmlns:w16se="http://schemas.microsoft.com/office/word/2015/wordml/symex" mc:Ignorable="w14 w15 w16se">
   <w:docDefaults>
     <w:rPrDefault>
       <w:rPr>
@@ -2941,7 +3606,7 @@
       </w:pPr>
     </w:pPrDefault>
   </w:docDefaults>
-  <w:latentStyles w:defLockedState="0" w:defUIPriority="99" w:defSemiHidden="0" w:defUnhideWhenUsed="0" w:defQFormat="0" w:count="375">
+  <w:latentStyles w:defLockedState="0" w:defUIPriority="99" w:defSemiHidden="0" w:defUnhideWhenUsed="0" w:defQFormat="0" w:count="371">
     <w:lsdException w:name="Normal" w:uiPriority="0" w:qFormat="1"/>
     <w:lsdException w:name="heading 1" w:uiPriority="9" w:qFormat="1"/>
     <w:lsdException w:name="heading 2" w:semiHidden="1" w:uiPriority="0" w:unhideWhenUsed="1" w:qFormat="1"/>
@@ -3313,10 +3978,6 @@
     <w:lsdException w:name="List Table 5 Dark Accent 6" w:uiPriority="50"/>
     <w:lsdException w:name="List Table 6 Colorful Accent 6" w:uiPriority="51"/>
     <w:lsdException w:name="List Table 7 Colorful Accent 6" w:uiPriority="52"/>
-    <w:lsdException w:name="Mention" w:semiHidden="1" w:unhideWhenUsed="1"/>
-    <w:lsdException w:name="Smart Hyperlink" w:semiHidden="1" w:unhideWhenUsed="1"/>
-    <w:lsdException w:name="Hashtag" w:semiHidden="1" w:unhideWhenUsed="1"/>
-    <w:lsdException w:name="Unresolved Mention" w:semiHidden="1" w:unhideWhenUsed="1"/>
   </w:latentStyles>
   <w:style w:type="paragraph" w:default="1" w:styleId="Normal">
     <w:name w:val="Normal"/>
@@ -3586,6 +4247,95 @@
       <w:lang w:eastAsia="es-AR"/>
     </w:rPr>
   </w:style>
+  <w:style w:type="paragraph" w:customStyle="1" w:styleId="texto">
+    <w:name w:val="texto"/>
+    <w:basedOn w:val="Normal"/>
+    <w:link w:val="textoCar"/>
+    <w:qFormat/>
+    <w:rsid w:val="00CD7C3C"/>
+    <w:rPr>
+      <w:rFonts w:ascii="Arial" w:hAnsi="Arial" w:cs="Arial"/>
+      <w:color w:val="222222"/>
+      <w:sz w:val="24"/>
+      <w:szCs w:val="24"/>
+      <w:shd w:val="clear" w:color="auto" w:fill="FFFFFF"/>
+    </w:rPr>
+  </w:style>
+  <w:style w:type="character" w:customStyle="1" w:styleId="textoCar">
+    <w:name w:val="texto Car"/>
+    <w:basedOn w:val="Fuentedeprrafopredeter"/>
+    <w:link w:val="texto"/>
+    <w:rsid w:val="00CD7C3C"/>
+    <w:rPr>
+      <w:rFonts w:ascii="Arial" w:eastAsia="Calibri" w:hAnsi="Arial" w:cs="Arial"/>
+      <w:color w:val="222222"/>
+      <w:sz w:val="24"/>
+      <w:szCs w:val="24"/>
+      <w:lang w:eastAsia="es-AR"/>
+    </w:rPr>
+  </w:style>
+  <w:style w:type="paragraph" w:styleId="Prrafodelista">
+    <w:name w:val="List Paragraph"/>
+    <w:basedOn w:val="Normal"/>
+    <w:uiPriority w:val="34"/>
+    <w:qFormat/>
+    <w:rsid w:val="00350F73"/>
+    <w:pPr>
+      <w:ind w:left="720"/>
+      <w:contextualSpacing/>
+    </w:pPr>
+  </w:style>
+  <w:style w:type="character" w:styleId="Hipervnculo">
+    <w:name w:val="Hyperlink"/>
+    <w:basedOn w:val="Fuentedeprrafopredeter"/>
+    <w:uiPriority w:val="99"/>
+    <w:semiHidden/>
+    <w:unhideWhenUsed/>
+    <w:rsid w:val="00884C7C"/>
+    <w:rPr>
+      <w:color w:val="0000FF"/>
+      <w:u w:val="single"/>
+    </w:rPr>
+  </w:style>
+  <w:style w:type="paragraph" w:styleId="Textonotaalfinal">
+    <w:name w:val="endnote text"/>
+    <w:basedOn w:val="Normal"/>
+    <w:link w:val="TextonotaalfinalCar"/>
+    <w:uiPriority w:val="99"/>
+    <w:semiHidden/>
+    <w:unhideWhenUsed/>
+    <w:rsid w:val="00884C7C"/>
+    <w:rPr>
+      <w:sz w:val="20"/>
+      <w:szCs w:val="20"/>
+    </w:rPr>
+  </w:style>
+  <w:style w:type="character" w:customStyle="1" w:styleId="TextonotaalfinalCar">
+    <w:name w:val="Texto nota al final Car"/>
+    <w:basedOn w:val="Fuentedeprrafopredeter"/>
+    <w:link w:val="Textonotaalfinal"/>
+    <w:uiPriority w:val="99"/>
+    <w:semiHidden/>
+    <w:rsid w:val="00884C7C"/>
+    <w:rPr>
+      <w:rFonts w:ascii="Calibri" w:eastAsia="Calibri" w:hAnsi="Calibri" w:cs="Calibri"/>
+      <w:color w:val="000000"/>
+      <w:sz w:val="20"/>
+      <w:szCs w:val="20"/>
+      <w:lang w:eastAsia="es-AR"/>
+    </w:rPr>
+  </w:style>
+  <w:style w:type="character" w:styleId="Refdenotaalfinal">
+    <w:name w:val="endnote reference"/>
+    <w:basedOn w:val="Fuentedeprrafopredeter"/>
+    <w:uiPriority w:val="99"/>
+    <w:semiHidden/>
+    <w:unhideWhenUsed/>
+    <w:rsid w:val="00884C7C"/>
+    <w:rPr>
+      <w:vertAlign w:val="superscript"/>
+    </w:rPr>
+  </w:style>
 </w:styles>
 </file>
 
@@ -3848,4 +4598,16 @@
     </a:ext>
   </a:extLst>
 </a:theme>
+</file>
+
+<file path=customXml/item1.xml><?xml version="1.0" encoding="utf-8"?>
+<b:Sources xmlns:b="http://schemas.openxmlformats.org/officeDocument/2006/bibliography" xmlns="http://schemas.openxmlformats.org/officeDocument/2006/bibliography" SelectedStyle="\IEEE2006OfficeOnline.xsl" StyleName="IEEE" Version="2006"/>
+</file>
+
+<file path=customXml/itemProps1.xml><?xml version="1.0" encoding="utf-8"?>
+<ds:datastoreItem xmlns:ds="http://schemas.openxmlformats.org/officeDocument/2006/customXml" ds:itemID="{6A828740-022C-41F1-A6CA-8260653DDD0B}">
+  <ds:schemaRefs>
+    <ds:schemaRef ds:uri="http://schemas.openxmlformats.org/officeDocument/2006/bibliography"/>
+  </ds:schemaRefs>
+</ds:datastoreItem>
 </file>
</xml_diff>